<commit_message>
review and editing: DRE and EST
</commit_message>
<xml_diff>
--- a/documentação/Documento de Requisitos (DRE).docx
+++ b/documentação/Documento de Requisitos (DRE).docx
@@ -114,12 +114,12 @@
                 <wp:extent cx="1104265" cy="674370"/>
                 <wp:effectExtent b="0" l="0" r="0" t="0"/>
                 <wp:wrapNone/>
-                <wp:docPr id="1" name="image5.png"/>
+                <wp:docPr id="1" name="image10.png"/>
                 <a:graphic>
                   <a:graphicData uri="http://schemas.openxmlformats.org/drawingml/2006/picture">
                     <pic:pic>
                       <pic:nvPicPr>
-                        <pic:cNvPr id="0" name="image5.png"/>
+                        <pic:cNvPr id="0" name="image10.png"/>
                         <pic:cNvPicPr preferRelativeResize="0"/>
                       </pic:nvPicPr>
                       <pic:blipFill>
@@ -219,7 +219,7 @@
           <w:szCs w:val="44"/>
           <w:rtl w:val="0"/>
         </w:rPr>
-        <w:t xml:space="preserve">&lt;Nome do Produto ou Serviço&gt;</w:t>
+        <w:t xml:space="preserve">Sistema de Biblioteca Escolar</w:t>
       </w:r>
       <w:r>
         <w:rPr>
@@ -559,12 +559,12 @@
           <wp:inline distB="0" distT="0" distL="0" distR="0">
             <wp:extent cx="2614295" cy="803910"/>
             <wp:effectExtent b="0" l="0" r="0" t="0"/>
-            <wp:docPr id="43" name="image13.jpg"/>
+            <wp:docPr id="43" name="image11.jpg"/>
             <a:graphic>
               <a:graphicData uri="http://schemas.openxmlformats.org/drawingml/2006/picture">
                 <pic:pic>
                   <pic:nvPicPr>
-                    <pic:cNvPr id="0" name="image13.jpg"/>
+                    <pic:cNvPr id="0" name="image11.jpg"/>
                     <pic:cNvPicPr preferRelativeResize="0"/>
                   </pic:nvPicPr>
                   <pic:blipFill>
@@ -3443,7 +3443,7 @@
     </w:p>
     <w:sdt>
       <w:sdtPr>
-        <w:id w:val="-1321174410"/>
+        <w:id w:val="1769383926"/>
         <w:docPartObj>
           <w:docPartGallery w:val="Table of Contents"/>
           <w:docPartUnique w:val="1"/>
@@ -7663,7 +7663,25 @@
           <w:szCs w:val="22"/>
           <w:rtl w:val="0"/>
         </w:rPr>
-        <w:t xml:space="preserve">Este documento especifica os requisitos do &lt;nome do produto ou serviço&gt;, fornecendo aos desenvolvedores as informações necessárias para a execução de seu projeto e implementação, assim como para a realização dos testes e homologação.</w:t>
+        <w:t xml:space="preserve">Este documento especifica os requisitos </w:t>
+      </w:r>
+      <w:r>
+        <w:rPr>
+          <w:rFonts w:ascii="Arial" w:cs="Arial" w:eastAsia="Arial" w:hAnsi="Arial"/>
+          <w:sz w:val="22"/>
+          <w:szCs w:val="22"/>
+          <w:rtl w:val="0"/>
+        </w:rPr>
+        <w:t xml:space="preserve">do &lt;nome</w:t>
+      </w:r>
+      <w:r>
+        <w:rPr>
+          <w:rFonts w:ascii="Arial" w:cs="Arial" w:eastAsia="Arial" w:hAnsi="Arial"/>
+          <w:sz w:val="22"/>
+          <w:szCs w:val="22"/>
+          <w:rtl w:val="0"/>
+        </w:rPr>
+        <w:t xml:space="preserve"> do produto ou serviço&gt;, fornecendo aos desenvolvedores as informações necessárias para a execução de seu projeto e implementação, assim como para a realização dos testes e homologação.</w:t>
       </w:r>
     </w:p>
     <w:p>
@@ -8267,7 +8285,7 @@
           <w:szCs w:val="22"/>
           <w:rtl w:val="0"/>
         </w:rPr>
-        <w:t xml:space="preserve">Identificador do requisito é um número, criado seqüencialmente, que determina que aquele requisito é único para um determinado tipo de requisito.</w:t>
+        <w:t xml:space="preserve">Identificador do requisito é um número, criado sequencialmente, que determina que aquele requisito é único para um determinado tipo de requisito.</w:t>
       </w:r>
     </w:p>
     <w:p>
@@ -9105,6 +9123,23 @@
         </w:rPr>
         <w:t xml:space="preserve">Requisitos Funcionais de Sistema</w:t>
       </w:r>
+      <w:r>
+        <w:rPr>
+          <w:rtl w:val="0"/>
+        </w:rPr>
+      </w:r>
+    </w:p>
+    <w:p>
+      <w:pPr>
+        <w:spacing w:after="0" w:before="0" w:lineRule="auto"/>
+        <w:jc w:val="left"/>
+        <w:rPr>
+          <w:rFonts w:ascii="Arial" w:cs="Arial" w:eastAsia="Arial" w:hAnsi="Arial"/>
+          <w:b w:val="1"/>
+          <w:sz w:val="22"/>
+          <w:szCs w:val="22"/>
+        </w:rPr>
+      </w:pPr>
       <w:r>
         <w:rPr>
           <w:rtl w:val="0"/>
@@ -10061,7 +10096,7 @@
                 <w:szCs w:val="22"/>
                 <w:rtl w:val="0"/>
               </w:rPr>
-              <w:t xml:space="preserve">Campo fechado com as opções provenientes do ‘[</w:t>
+              <w:t xml:space="preserve">Campo multivalorado com as opções provenientes do ‘[</w:t>
             </w:r>
             <w:r>
               <w:rPr>
@@ -10249,7 +10284,25 @@
                 <w:szCs w:val="22"/>
                 <w:rtl w:val="0"/>
               </w:rPr>
-              <w:t xml:space="preserve">Campo aberto com 50 caracteres para inserir a localização física do livro na biblioteca.</w:t>
+              <w:t xml:space="preserve">Campo aberto com 50 caracteres para inserir a localização física do livro na biblioteca (Corredor</w:t>
+            </w:r>
+            <w:r>
+              <w:rPr>
+                <w:rFonts w:ascii="Arial" w:cs="Arial" w:eastAsia="Arial" w:hAnsi="Arial"/>
+                <w:sz w:val="22"/>
+                <w:szCs w:val="22"/>
+                <w:rtl w:val="0"/>
+              </w:rPr>
+              <w:t xml:space="preserve"> X</w:t>
+            </w:r>
+            <w:r>
+              <w:rPr>
+                <w:rFonts w:ascii="Arial" w:cs="Arial" w:eastAsia="Arial" w:hAnsi="Arial"/>
+                <w:sz w:val="22"/>
+                <w:szCs w:val="22"/>
+                <w:rtl w:val="0"/>
+              </w:rPr>
+              <w:t xml:space="preserve"> - Estante Y).</w:t>
             </w:r>
           </w:p>
         </w:tc>
@@ -10298,22 +10351,6 @@
     </w:p>
     <w:p>
       <w:pPr>
-        <w:spacing w:after="0" w:before="0" w:line="276" w:lineRule="auto"/>
-        <w:jc w:val="left"/>
-        <w:rPr>
-          <w:rFonts w:ascii="Arial" w:cs="Arial" w:eastAsia="Arial" w:hAnsi="Arial"/>
-          <w:sz w:val="22"/>
-          <w:szCs w:val="22"/>
-        </w:rPr>
-      </w:pPr>
-      <w:r>
-        <w:rPr>
-          <w:rtl w:val="0"/>
-        </w:rPr>
-      </w:r>
-    </w:p>
-    <w:p>
-      <w:pPr>
         <w:spacing w:after="0" w:before="0" w:lineRule="auto"/>
         <w:jc w:val="left"/>
         <w:rPr>
@@ -10491,7 +10528,7 @@
           <w:szCs w:val="22"/>
           <w:rtl w:val="0"/>
         </w:rPr>
-        <w:t xml:space="preserve"> Administrador, Bibliotecário</w:t>
+        <w:t xml:space="preserve"> Administrador, Bibliotecário, Aluno</w:t>
       </w:r>
     </w:p>
     <w:p>
@@ -11398,12 +11435,12 @@
                 <wp:inline distB="0" distT="0" distL="0" distR="0">
                   <wp:extent cx="171450" cy="209550"/>
                   <wp:effectExtent b="0" l="0" r="0" t="0"/>
-                  <wp:docPr id="23" name="image8.png"/>
+                  <wp:docPr id="23" name="image9.png"/>
                   <a:graphic>
                     <a:graphicData uri="http://schemas.openxmlformats.org/drawingml/2006/picture">
                       <pic:pic>
                         <pic:nvPicPr>
-                          <pic:cNvPr id="0" name="image8.png"/>
+                          <pic:cNvPr id="0" name="image9.png"/>
                           <pic:cNvPicPr preferRelativeResize="0"/>
                         </pic:nvPicPr>
                         <pic:blipFill>
@@ -11455,12 +11492,12 @@
                 <wp:inline distB="0" distT="0" distL="0" distR="0">
                   <wp:extent cx="190500" cy="219075"/>
                   <wp:effectExtent b="0" l="0" r="0" t="0"/>
-                  <wp:docPr id="27" name="image2.png"/>
+                  <wp:docPr id="27" name="image4.png"/>
                   <a:graphic>
                     <a:graphicData uri="http://schemas.openxmlformats.org/drawingml/2006/picture">
                       <pic:pic>
                         <pic:nvPicPr>
-                          <pic:cNvPr id="0" name="image2.png"/>
+                          <pic:cNvPr id="0" name="image4.png"/>
                           <pic:cNvPicPr preferRelativeResize="0"/>
                         </pic:nvPicPr>
                         <pic:blipFill>
@@ -11604,12 +11641,12 @@
                 <wp:inline distB="0" distT="0" distL="0" distR="0">
                   <wp:extent cx="171450" cy="209550"/>
                   <wp:effectExtent b="0" l="0" r="0" t="0"/>
-                  <wp:docPr id="6" name="image8.png"/>
+                  <wp:docPr id="6" name="image9.png"/>
                   <a:graphic>
                     <a:graphicData uri="http://schemas.openxmlformats.org/drawingml/2006/picture">
                       <pic:pic>
                         <pic:nvPicPr>
-                          <pic:cNvPr id="0" name="image8.png"/>
+                          <pic:cNvPr id="0" name="image9.png"/>
                           <pic:cNvPicPr preferRelativeResize="0"/>
                         </pic:nvPicPr>
                         <pic:blipFill>
@@ -11661,12 +11698,12 @@
                 <wp:inline distB="0" distT="0" distL="0" distR="0">
                   <wp:extent cx="190500" cy="219075"/>
                   <wp:effectExtent b="0" l="0" r="0" t="0"/>
-                  <wp:docPr id="17" name="image2.png"/>
+                  <wp:docPr id="17" name="image4.png"/>
                   <a:graphic>
                     <a:graphicData uri="http://schemas.openxmlformats.org/drawingml/2006/picture">
                       <pic:pic>
                         <pic:nvPicPr>
-                          <pic:cNvPr id="0" name="image2.png"/>
+                          <pic:cNvPr id="0" name="image4.png"/>
                           <pic:cNvPicPr preferRelativeResize="0"/>
                         </pic:nvPicPr>
                         <pic:blipFill>
@@ -11807,12 +11844,12 @@
                 <wp:inline distB="0" distT="0" distL="0" distR="0">
                   <wp:extent cx="171450" cy="209550"/>
                   <wp:effectExtent b="0" l="0" r="0" t="0"/>
-                  <wp:docPr id="35" name="image8.png"/>
+                  <wp:docPr id="35" name="image9.png"/>
                   <a:graphic>
                     <a:graphicData uri="http://schemas.openxmlformats.org/drawingml/2006/picture">
                       <pic:pic>
                         <pic:nvPicPr>
-                          <pic:cNvPr id="0" name="image8.png"/>
+                          <pic:cNvPr id="0" name="image9.png"/>
                           <pic:cNvPicPr preferRelativeResize="0"/>
                         </pic:nvPicPr>
                         <pic:blipFill>
@@ -11864,12 +11901,12 @@
                 <wp:inline distB="0" distT="0" distL="0" distR="0">
                   <wp:extent cx="190500" cy="219075"/>
                   <wp:effectExtent b="0" l="0" r="0" t="0"/>
-                  <wp:docPr id="41" name="image2.png"/>
+                  <wp:docPr id="41" name="image4.png"/>
                   <a:graphic>
                     <a:graphicData uri="http://schemas.openxmlformats.org/drawingml/2006/picture">
                       <pic:pic>
                         <pic:nvPicPr>
-                          <pic:cNvPr id="0" name="image2.png"/>
+                          <pic:cNvPr id="0" name="image4.png"/>
                           <pic:cNvPicPr preferRelativeResize="0"/>
                         </pic:nvPicPr>
                         <pic:blipFill>
@@ -12333,40 +12370,6 @@
       </w:pPr>
       <w:r>
         <w:rPr>
-          <w:rtl w:val="0"/>
-        </w:rPr>
-      </w:r>
-    </w:p>
-    <w:p>
-      <w:pPr>
-        <w:spacing w:after="0" w:before="0" w:lineRule="auto"/>
-        <w:jc w:val="left"/>
-        <w:rPr>
-          <w:rFonts w:ascii="Arial" w:cs="Arial" w:eastAsia="Arial" w:hAnsi="Arial"/>
-          <w:b w:val="1"/>
-          <w:sz w:val="22"/>
-          <w:szCs w:val="22"/>
-        </w:rPr>
-      </w:pPr>
-      <w:r>
-        <w:rPr>
-          <w:rtl w:val="0"/>
-        </w:rPr>
-      </w:r>
-    </w:p>
-    <w:p>
-      <w:pPr>
-        <w:spacing w:after="0" w:before="0" w:lineRule="auto"/>
-        <w:jc w:val="left"/>
-        <w:rPr>
-          <w:rFonts w:ascii="Arial" w:cs="Arial" w:eastAsia="Arial" w:hAnsi="Arial"/>
-          <w:b w:val="1"/>
-          <w:sz w:val="22"/>
-          <w:szCs w:val="22"/>
-        </w:rPr>
-      </w:pPr>
-      <w:r>
-        <w:rPr>
           <w:rFonts w:ascii="Arial" w:cs="Arial" w:eastAsia="Arial" w:hAnsi="Arial"/>
           <w:b w:val="1"/>
           <w:sz w:val="22"/>
@@ -12784,7 +12787,7 @@
           <w:szCs w:val="22"/>
           <w:rtl w:val="0"/>
         </w:rPr>
-        <w:t xml:space="preserve">] Inserir Usuário</w:t>
+        <w:t xml:space="preserve">] Inserir Aluno</w:t>
       </w:r>
     </w:p>
     <w:p>
@@ -12831,43 +12834,43 @@
           <w:szCs w:val="22"/>
           <w:rtl w:val="0"/>
         </w:rPr>
-        <w:t xml:space="preserve">Administrador</w:t>
-      </w:r>
-    </w:p>
-    <w:p>
-      <w:pPr>
-        <w:spacing w:after="0" w:before="0" w:lineRule="auto"/>
-        <w:jc w:val="left"/>
-        <w:rPr>
-          <w:rFonts w:ascii="Arial" w:cs="Arial" w:eastAsia="Arial" w:hAnsi="Arial"/>
-          <w:sz w:val="22"/>
-          <w:szCs w:val="22"/>
-        </w:rPr>
-      </w:pPr>
-      <w:r>
-        <w:rPr>
-          <w:rtl w:val="0"/>
-        </w:rPr>
-      </w:r>
-    </w:p>
-    <w:p>
-      <w:pPr>
-        <w:spacing w:after="0" w:before="0" w:lineRule="auto"/>
-        <w:jc w:val="left"/>
-        <w:rPr>
-          <w:rFonts w:ascii="Arial" w:cs="Arial" w:eastAsia="Arial" w:hAnsi="Arial"/>
-          <w:sz w:val="22"/>
-          <w:szCs w:val="22"/>
-        </w:rPr>
-      </w:pPr>
-      <w:r>
-        <w:rPr>
-          <w:rFonts w:ascii="Arial" w:cs="Arial" w:eastAsia="Arial" w:hAnsi="Arial"/>
-          <w:sz w:val="22"/>
-          <w:szCs w:val="22"/>
-          <w:rtl w:val="0"/>
-        </w:rPr>
-        <w:t xml:space="preserve">Esse requisito permitirá que os atores insiram usuários (alunos, professores e funcionários) no sistema. Para isso será necessário informar os campos presentes na tabela 4.</w:t>
+        <w:t xml:space="preserve">Administrador, Bibliotecário</w:t>
+      </w:r>
+    </w:p>
+    <w:p>
+      <w:pPr>
+        <w:spacing w:after="0" w:before="0" w:lineRule="auto"/>
+        <w:jc w:val="left"/>
+        <w:rPr>
+          <w:rFonts w:ascii="Arial" w:cs="Arial" w:eastAsia="Arial" w:hAnsi="Arial"/>
+          <w:sz w:val="22"/>
+          <w:szCs w:val="22"/>
+        </w:rPr>
+      </w:pPr>
+      <w:r>
+        <w:rPr>
+          <w:rtl w:val="0"/>
+        </w:rPr>
+      </w:r>
+    </w:p>
+    <w:p>
+      <w:pPr>
+        <w:spacing w:after="0" w:before="0" w:lineRule="auto"/>
+        <w:jc w:val="left"/>
+        <w:rPr>
+          <w:rFonts w:ascii="Arial" w:cs="Arial" w:eastAsia="Arial" w:hAnsi="Arial"/>
+          <w:sz w:val="22"/>
+          <w:szCs w:val="22"/>
+        </w:rPr>
+      </w:pPr>
+      <w:r>
+        <w:rPr>
+          <w:rFonts w:ascii="Arial" w:cs="Arial" w:eastAsia="Arial" w:hAnsi="Arial"/>
+          <w:sz w:val="22"/>
+          <w:szCs w:val="22"/>
+          <w:rtl w:val="0"/>
+        </w:rPr>
+        <w:t xml:space="preserve">Esse requisito permitirá que os atores insiram alunos no sistema. Para isso será necessário informar os campos presentes na tabela 4.</w:t>
       </w:r>
     </w:p>
     <w:p>
@@ -12905,7 +12908,7 @@
           <w:szCs w:val="22"/>
           <w:rtl w:val="0"/>
         </w:rPr>
-        <w:t xml:space="preserve">Tabela 4 - Campos do Usuário</w:t>
+        <w:t xml:space="preserve">Tabela 4 - Campos do Aluno</w:t>
       </w:r>
     </w:p>
     <w:p>
@@ -13123,7 +13126,7 @@
                 <w:szCs w:val="22"/>
                 <w:rtl w:val="0"/>
               </w:rPr>
-              <w:t xml:space="preserve">Campo aberto com 150 caracteres para inserir o nome completo do usuário.</w:t>
+              <w:t xml:space="preserve">Campo aberto com 150 caracteres para inserir o nome completo do aluno.</w:t>
             </w:r>
           </w:p>
         </w:tc>
@@ -13131,7 +13134,7 @@
       <w:tr>
         <w:trPr>
           <w:cantSplit w:val="0"/>
-          <w:trHeight w:val="435" w:hRule="atLeast"/>
+          <w:trHeight w:val="315" w:hRule="atLeast"/>
           <w:tblHeader w:val="0"/>
         </w:trPr>
         <w:tc>
@@ -13155,6 +13158,7 @@
             <w:pPr>
               <w:widowControl w:val="0"/>
               <w:spacing w:after="0" w:before="0" w:lineRule="auto"/>
+              <w:ind w:left="0" w:firstLine="0"/>
               <w:jc w:val="left"/>
               <w:rPr>
                 <w:rFonts w:ascii="Arial" w:cs="Arial" w:eastAsia="Arial" w:hAnsi="Arial"/>
@@ -13169,7 +13173,7 @@
                 <w:szCs w:val="22"/>
                 <w:rtl w:val="0"/>
               </w:rPr>
-              <w:t xml:space="preserve">* CPF</w:t>
+              <w:t xml:space="preserve">* Nº de Matrícula</w:t>
             </w:r>
           </w:p>
         </w:tc>
@@ -13192,6 +13196,7 @@
           </w:tcPr>
           <w:p>
             <w:pPr>
+              <w:widowControl w:val="0"/>
               <w:spacing w:after="0" w:before="0" w:lineRule="auto"/>
               <w:jc w:val="left"/>
               <w:rPr>
@@ -13207,7 +13212,7 @@
                 <w:szCs w:val="22"/>
                 <w:rtl w:val="0"/>
               </w:rPr>
-              <w:t xml:space="preserve">Campo de texto numérico com 11 dígitos, no formato XXX.XXX.XXX-XX. Deve ser um CPF válido e único no sistema.</w:t>
+              <w:t xml:space="preserve">Campo aberto com 4 caracteres para inserir o número de matrícula do aluno.</w:t>
             </w:r>
           </w:p>
         </w:tc>
@@ -13253,7 +13258,7 @@
                 <w:szCs w:val="22"/>
                 <w:rtl w:val="0"/>
               </w:rPr>
-              <w:t xml:space="preserve">* Endereço de Email</w:t>
+              <w:t xml:space="preserve">* E-mail Institucional</w:t>
             </w:r>
           </w:p>
         </w:tc>
@@ -13291,7 +13296,7 @@
                 <w:szCs w:val="22"/>
                 <w:rtl w:val="0"/>
               </w:rPr>
-              <w:t xml:space="preserve">Campo de texto para endereço de email válido (ex: usuario@dominio.com). Deve ser um email válido e único no sistema.</w:t>
+              <w:t xml:space="preserve">Campo de texto para endereço de email válido (ex:aluno@dominio.com). Deve ser um email válido e único no sistema.</w:t>
             </w:r>
           </w:p>
         </w:tc>
@@ -13375,7 +13380,7 @@
                 <w:szCs w:val="22"/>
                 <w:rtl w:val="0"/>
               </w:rPr>
-              <w:t xml:space="preserve">Campo de formato data para inserir a data de nascimento do usuário, no formato DD/MM/AAAA.</w:t>
+              <w:t xml:space="preserve">Campo de formato data para inserir a data de nascimento do aluno, no formato DD/MM/AAAA.</w:t>
             </w:r>
           </w:p>
         </w:tc>
@@ -13505,90 +13510,6 @@
                 <w:szCs w:val="22"/>
                 <w:rtl w:val="0"/>
               </w:rPr>
-              <w:t xml:space="preserve">Endereço Residencial</w:t>
-            </w:r>
-          </w:p>
-        </w:tc>
-        <w:tc>
-          <w:tcPr>
-            <w:tcBorders>
-              <w:top w:color="0076ed" w:space="0" w:sz="8" w:val="single"/>
-              <w:left w:color="0076ed" w:space="0" w:sz="8" w:val="single"/>
-              <w:bottom w:color="0076ed" w:space="0" w:sz="8" w:val="single"/>
-              <w:right w:color="0076ed" w:space="0" w:sz="8" w:val="single"/>
-            </w:tcBorders>
-            <w:shd w:fill="auto" w:val="clear"/>
-            <w:tcMar>
-              <w:top w:w="100.0" w:type="dxa"/>
-              <w:left w:w="100.0" w:type="dxa"/>
-              <w:bottom w:w="100.0" w:type="dxa"/>
-              <w:right w:w="100.0" w:type="dxa"/>
-            </w:tcMar>
-            <w:vAlign w:val="top"/>
-          </w:tcPr>
-          <w:p>
-            <w:pPr>
-              <w:spacing w:after="0" w:before="0" w:lineRule="auto"/>
-              <w:jc w:val="left"/>
-              <w:rPr>
-                <w:rFonts w:ascii="Arial" w:cs="Arial" w:eastAsia="Arial" w:hAnsi="Arial"/>
-                <w:sz w:val="22"/>
-                <w:szCs w:val="22"/>
-              </w:rPr>
-            </w:pPr>
-            <w:r>
-              <w:rPr>
-                <w:rFonts w:ascii="Arial" w:cs="Arial" w:eastAsia="Arial" w:hAnsi="Arial"/>
-                <w:sz w:val="22"/>
-                <w:szCs w:val="22"/>
-                <w:rtl w:val="0"/>
-              </w:rPr>
-              <w:t xml:space="preserve">Campo de texto livre com até 200 caracteres para o endereço completo do usuário (rua, número, bairro, cidade, estado, CEP).</w:t>
-            </w:r>
-          </w:p>
-        </w:tc>
-      </w:tr>
-      <w:tr>
-        <w:trPr>
-          <w:cantSplit w:val="0"/>
-          <w:trHeight w:val="645" w:hRule="atLeast"/>
-          <w:tblHeader w:val="0"/>
-        </w:trPr>
-        <w:tc>
-          <w:tcPr>
-            <w:tcBorders>
-              <w:top w:color="0076ed" w:space="0" w:sz="8" w:val="single"/>
-              <w:left w:color="0076ed" w:space="0" w:sz="8" w:val="single"/>
-              <w:bottom w:color="0076ed" w:space="0" w:sz="8" w:val="single"/>
-              <w:right w:color="0076ed" w:space="0" w:sz="8" w:val="single"/>
-            </w:tcBorders>
-            <w:shd w:fill="auto" w:val="clear"/>
-            <w:tcMar>
-              <w:top w:w="100.0" w:type="dxa"/>
-              <w:left w:w="100.0" w:type="dxa"/>
-              <w:bottom w:w="100.0" w:type="dxa"/>
-              <w:right w:w="100.0" w:type="dxa"/>
-            </w:tcMar>
-            <w:vAlign w:val="top"/>
-          </w:tcPr>
-          <w:p>
-            <w:pPr>
-              <w:widowControl w:val="0"/>
-              <w:spacing w:after="0" w:before="0" w:lineRule="auto"/>
-              <w:jc w:val="left"/>
-              <w:rPr>
-                <w:rFonts w:ascii="Arial" w:cs="Arial" w:eastAsia="Arial" w:hAnsi="Arial"/>
-                <w:sz w:val="22"/>
-                <w:szCs w:val="22"/>
-              </w:rPr>
-            </w:pPr>
-            <w:r>
-              <w:rPr>
-                <w:rFonts w:ascii="Arial" w:cs="Arial" w:eastAsia="Arial" w:hAnsi="Arial"/>
-                <w:sz w:val="22"/>
-                <w:szCs w:val="22"/>
-                <w:rtl w:val="0"/>
-              </w:rPr>
               <w:t xml:space="preserve">* Status</w:t>
             </w:r>
           </w:p>
@@ -13740,7 +13661,7 @@
           <w:szCs w:val="22"/>
           <w:rtl w:val="0"/>
         </w:rPr>
-        <w:t xml:space="preserve">Não é permitido inserir dois usuários com o mesmo CPF ou endereço de email.</w:t>
+        <w:t xml:space="preserve">Não é permitido inserir dois alunos com o mesmo Nº de Matrícula ou E-mail Institucional.</w:t>
       </w:r>
     </w:p>
     <w:p>
@@ -13892,7 +13813,7 @@
           <w:szCs w:val="22"/>
           <w:rtl w:val="0"/>
         </w:rPr>
-        <w:t xml:space="preserve">] Consultar Usuário</w:t>
+        <w:t xml:space="preserve">] Consultar Aluno</w:t>
       </w:r>
     </w:p>
     <w:p>
@@ -13939,7 +13860,7 @@
           <w:szCs w:val="22"/>
           <w:rtl w:val="0"/>
         </w:rPr>
-        <w:t xml:space="preserve"> Administrador</w:t>
+        <w:t xml:space="preserve"> Administrador, Bibliotecário</w:t>
       </w:r>
     </w:p>
     <w:p>
@@ -13960,7 +13881,7 @@
           <w:rtl w:val="0"/>
         </w:rPr>
         <w:br w:type="textWrapping"/>
-        <w:t xml:space="preserve">Esse requisito permitirá que os atores pesquisem e visualizem os usuários cadastrados. Para isso será necessário informar algum campo dos filtros presentes na tabela 5. </w:t>
+        <w:t xml:space="preserve">Esse requisito permitirá que os atores pesquisem e visualizem os alunos cadastrados. Para isso será necessário informar algum campo dos filtros presentes na tabela 5. </w:t>
       </w:r>
     </w:p>
     <w:p>
@@ -13998,7 +13919,7 @@
           <w:szCs w:val="22"/>
           <w:rtl w:val="0"/>
         </w:rPr>
-        <w:t xml:space="preserve">Tabela 5 - Filtros para Consulta de Usuário</w:t>
+        <w:t xml:space="preserve">Tabela 5 - Filtros para Consulta de Alunos</w:t>
       </w:r>
     </w:p>
     <w:p>
@@ -14215,7 +14136,7 @@
                 <w:szCs w:val="22"/>
                 <w:rtl w:val="0"/>
               </w:rPr>
-              <w:t xml:space="preserve">Permite buscar usuários por correspondência parcial ou exata no campo "Nome Completo". A busca não deve diferenciar maiúsculas de minúsculas (case-insensitive).</w:t>
+              <w:t xml:space="preserve">Permite buscar alunos por correspondência parcial ou exata no campo "Nome Completo". A busca não deve diferenciar maiúsculas de minúsculas (case-insensitive).</w:t>
             </w:r>
           </w:p>
         </w:tc>
@@ -14261,7 +14182,7 @@
                 <w:szCs w:val="22"/>
                 <w:rtl w:val="0"/>
               </w:rPr>
-              <w:t xml:space="preserve">CPF</w:t>
+              <w:t xml:space="preserve">Nº de Matrícula</w:t>
             </w:r>
           </w:p>
         </w:tc>
@@ -14284,7 +14205,7 @@
                 <w:szCs w:val="22"/>
                 <w:rtl w:val="0"/>
               </w:rPr>
-              <w:t xml:space="preserve">Permite buscar usuários por correspondência exata do CPF.</w:t>
+              <w:t xml:space="preserve">Permite buscar alunos por correspondência exata do Nº de Matrícula.</w:t>
             </w:r>
           </w:p>
         </w:tc>
@@ -14330,7 +14251,7 @@
                 <w:szCs w:val="22"/>
                 <w:rtl w:val="0"/>
               </w:rPr>
-              <w:t xml:space="preserve">Endereço de Email</w:t>
+              <w:t xml:space="preserve">Status</w:t>
             </w:r>
           </w:p>
         </w:tc>
@@ -14353,7 +14274,7 @@
                 <w:szCs w:val="22"/>
                 <w:rtl w:val="0"/>
               </w:rPr>
-              <w:t xml:space="preserve">Permite buscar usuários por correspondência parcial ou exata no campo "Endereço de E-mail". A busca não deve diferenciar maiúsculas de minúsculas (case-insensitive).</w:t>
+              <w:t xml:space="preserve">Permite filtrar alunos por seu "Status" (ex: "Ativo", "Inativo", "Suspenso").</w:t>
             </w:r>
           </w:p>
         </w:tc>
@@ -14399,144 +14320,6 @@
                 <w:szCs w:val="22"/>
                 <w:rtl w:val="0"/>
               </w:rPr>
-              <w:t xml:space="preserve">Telefone</w:t>
-            </w:r>
-          </w:p>
-        </w:tc>
-        <w:tc>
-          <w:tcPr/>
-          <w:p>
-            <w:pPr>
-              <w:spacing w:after="0" w:before="0" w:lineRule="auto"/>
-              <w:jc w:val="left"/>
-              <w:rPr>
-                <w:rFonts w:ascii="Arial" w:cs="Arial" w:eastAsia="Arial" w:hAnsi="Arial"/>
-                <w:sz w:val="22"/>
-                <w:szCs w:val="22"/>
-              </w:rPr>
-            </w:pPr>
-            <w:r>
-              <w:rPr>
-                <w:rFonts w:ascii="Arial" w:cs="Arial" w:eastAsia="Arial" w:hAnsi="Arial"/>
-                <w:sz w:val="22"/>
-                <w:szCs w:val="22"/>
-                <w:rtl w:val="0"/>
-              </w:rPr>
-              <w:t xml:space="preserve">Permite buscar usuários por correspondência parcial no campo "Telefone".</w:t>
-            </w:r>
-          </w:p>
-        </w:tc>
-      </w:tr>
-      <w:tr>
-        <w:trPr>
-          <w:cantSplit w:val="0"/>
-          <w:trHeight w:val="435" w:hRule="atLeast"/>
-          <w:tblHeader w:val="0"/>
-        </w:trPr>
-        <w:tc>
-          <w:tcPr>
-            <w:tcBorders>
-              <w:top w:color="0076ed" w:space="0" w:sz="8" w:val="single"/>
-              <w:left w:color="0076ed" w:space="0" w:sz="8" w:val="single"/>
-              <w:bottom w:color="0076ed" w:space="0" w:sz="8" w:val="single"/>
-              <w:right w:color="0076ed" w:space="0" w:sz="8" w:val="single"/>
-            </w:tcBorders>
-            <w:shd w:fill="auto" w:val="clear"/>
-            <w:tcMar>
-              <w:top w:w="100.0" w:type="dxa"/>
-              <w:left w:w="100.0" w:type="dxa"/>
-              <w:bottom w:w="100.0" w:type="dxa"/>
-              <w:right w:w="100.0" w:type="dxa"/>
-            </w:tcMar>
-            <w:vAlign w:val="top"/>
-          </w:tcPr>
-          <w:p>
-            <w:pPr>
-              <w:widowControl w:val="0"/>
-              <w:spacing w:after="0" w:before="0" w:lineRule="auto"/>
-              <w:jc w:val="left"/>
-              <w:rPr>
-                <w:rFonts w:ascii="Arial" w:cs="Arial" w:eastAsia="Arial" w:hAnsi="Arial"/>
-                <w:sz w:val="22"/>
-                <w:szCs w:val="22"/>
-              </w:rPr>
-            </w:pPr>
-            <w:r>
-              <w:rPr>
-                <w:rFonts w:ascii="Arial" w:cs="Arial" w:eastAsia="Arial" w:hAnsi="Arial"/>
-                <w:sz w:val="22"/>
-                <w:szCs w:val="22"/>
-                <w:rtl w:val="0"/>
-              </w:rPr>
-              <w:t xml:space="preserve">Status</w:t>
-            </w:r>
-          </w:p>
-        </w:tc>
-        <w:tc>
-          <w:tcPr/>
-          <w:p>
-            <w:pPr>
-              <w:spacing w:after="0" w:before="0" w:lineRule="auto"/>
-              <w:jc w:val="left"/>
-              <w:rPr>
-                <w:rFonts w:ascii="Arial" w:cs="Arial" w:eastAsia="Arial" w:hAnsi="Arial"/>
-                <w:sz w:val="22"/>
-                <w:szCs w:val="22"/>
-              </w:rPr>
-            </w:pPr>
-            <w:r>
-              <w:rPr>
-                <w:rFonts w:ascii="Arial" w:cs="Arial" w:eastAsia="Arial" w:hAnsi="Arial"/>
-                <w:sz w:val="22"/>
-                <w:szCs w:val="22"/>
-                <w:rtl w:val="0"/>
-              </w:rPr>
-              <w:t xml:space="preserve">Permite filtrar usuários por seu "Status" (ex: "Ativo", "Inativo", "Suspenso").</w:t>
-            </w:r>
-          </w:p>
-        </w:tc>
-      </w:tr>
-      <w:tr>
-        <w:trPr>
-          <w:cantSplit w:val="0"/>
-          <w:trHeight w:val="435" w:hRule="atLeast"/>
-          <w:tblHeader w:val="0"/>
-        </w:trPr>
-        <w:tc>
-          <w:tcPr>
-            <w:tcBorders>
-              <w:top w:color="0076ed" w:space="0" w:sz="8" w:val="single"/>
-              <w:left w:color="0076ed" w:space="0" w:sz="8" w:val="single"/>
-              <w:bottom w:color="0076ed" w:space="0" w:sz="8" w:val="single"/>
-              <w:right w:color="0076ed" w:space="0" w:sz="8" w:val="single"/>
-            </w:tcBorders>
-            <w:shd w:fill="auto" w:val="clear"/>
-            <w:tcMar>
-              <w:top w:w="100.0" w:type="dxa"/>
-              <w:left w:w="100.0" w:type="dxa"/>
-              <w:bottom w:w="100.0" w:type="dxa"/>
-              <w:right w:w="100.0" w:type="dxa"/>
-            </w:tcMar>
-            <w:vAlign w:val="top"/>
-          </w:tcPr>
-          <w:p>
-            <w:pPr>
-              <w:widowControl w:val="0"/>
-              <w:spacing w:after="0" w:before="0" w:lineRule="auto"/>
-              <w:jc w:val="left"/>
-              <w:rPr>
-                <w:rFonts w:ascii="Arial" w:cs="Arial" w:eastAsia="Arial" w:hAnsi="Arial"/>
-                <w:sz w:val="22"/>
-                <w:szCs w:val="22"/>
-              </w:rPr>
-            </w:pPr>
-            <w:r>
-              <w:rPr>
-                <w:rFonts w:ascii="Arial" w:cs="Arial" w:eastAsia="Arial" w:hAnsi="Arial"/>
-                <w:sz w:val="22"/>
-                <w:szCs w:val="22"/>
-                <w:rtl w:val="0"/>
-              </w:rPr>
               <w:t xml:space="preserve">Pendências</w:t>
             </w:r>
           </w:p>
@@ -14569,7 +14352,7 @@
                 <w:szCs w:val="22"/>
                 <w:rtl w:val="0"/>
               </w:rPr>
-              <w:t xml:space="preserve"> usuários que possuem empréstimos atrasados, multas pendentes ou livros não devolvidos. Opções: "Sim" (com pendências), "Não" (sem pendências), "Todos". (Este é um filtro de atributo derivado, que consulta a tabela de empréstimos).</w:t>
+              <w:t xml:space="preserve"> alunos que possuem empréstimos atrasados, multas pendentes ou livros não devolvidos. Opções: "Sim" (com pendências), "Não" (sem pendências), "Todos". (Este é um filtro de atributo derivado, que consulta a tabela de empréstimos).</w:t>
             </w:r>
           </w:p>
         </w:tc>
@@ -14654,7 +14437,7 @@
           <w:szCs w:val="22"/>
           <w:rtl w:val="0"/>
         </w:rPr>
-        <w:t xml:space="preserve">O resultado deve retornar e exibir os usuários de forma ordenada, em ordem alfabética a partir do seu nome, conforme a tabela 6:</w:t>
+        <w:t xml:space="preserve">O resultado deve retornar e exibir os alunos de forma ordenada, em ordem alfabética a partir do seu nome, conforme a tabela 6:</w:t>
       </w:r>
     </w:p>
     <w:p>
@@ -14692,7 +14475,7 @@
           <w:szCs w:val="22"/>
           <w:rtl w:val="0"/>
         </w:rPr>
-        <w:t xml:space="preserve">Tabela 6 - Formato de Exibição de Usuários</w:t>
+        <w:t xml:space="preserve">Tabela 6 - Formato de Exibição de Alunos</w:t>
       </w:r>
     </w:p>
     <w:p>
@@ -14852,7 +14635,7 @@
                 <w:szCs w:val="22"/>
                 <w:rtl w:val="0"/>
               </w:rPr>
-              <w:t xml:space="preserve">&lt;Usuário X&gt;</w:t>
+              <w:t xml:space="preserve">&lt;Aluno X&gt;</w:t>
             </w:r>
           </w:p>
         </w:tc>
@@ -14877,12 +14660,12 @@
                 <wp:inline distB="0" distT="0" distL="0" distR="0">
                   <wp:extent cx="171450" cy="200025"/>
                   <wp:effectExtent b="0" l="0" r="0" t="0"/>
-                  <wp:docPr id="12" name="image6.png"/>
+                  <wp:docPr id="12" name="image5.png"/>
                   <a:graphic>
                     <a:graphicData uri="http://schemas.openxmlformats.org/drawingml/2006/picture">
                       <pic:pic>
                         <pic:nvPicPr>
-                          <pic:cNvPr id="0" name="image6.png"/>
+                          <pic:cNvPr id="0" name="image5.png"/>
                           <pic:cNvPicPr preferRelativeResize="0"/>
                         </pic:nvPicPr>
                         <pic:blipFill>
@@ -14963,12 +14746,12 @@
                 <wp:inline distB="0" distT="0" distL="0" distR="0">
                   <wp:extent cx="190500" cy="219075"/>
                   <wp:effectExtent b="0" l="0" r="0" t="0"/>
-                  <wp:docPr id="15" name="image2.png"/>
+                  <wp:docPr id="15" name="image4.png"/>
                   <a:graphic>
                     <a:graphicData uri="http://schemas.openxmlformats.org/drawingml/2006/picture">
                       <pic:pic>
                         <pic:nvPicPr>
-                          <pic:cNvPr id="0" name="image2.png"/>
+                          <pic:cNvPr id="0" name="image4.png"/>
                           <pic:cNvPicPr preferRelativeResize="0"/>
                         </pic:nvPicPr>
                         <pic:blipFill>
@@ -15001,12 +14784,12 @@
                 <wp:inline distB="0" distT="0" distL="0" distR="0">
                   <wp:extent cx="171450" cy="209550"/>
                   <wp:effectExtent b="0" l="0" r="0" t="0"/>
-                  <wp:docPr id="34" name="image8.png"/>
+                  <wp:docPr id="34" name="image9.png"/>
                   <a:graphic>
                     <a:graphicData uri="http://schemas.openxmlformats.org/drawingml/2006/picture">
                       <pic:pic>
                         <pic:nvPicPr>
-                          <pic:cNvPr id="0" name="image8.png"/>
+                          <pic:cNvPr id="0" name="image9.png"/>
                           <pic:cNvPicPr preferRelativeResize="0"/>
                         </pic:nvPicPr>
                         <pic:blipFill>
@@ -15106,7 +14889,7 @@
                 <w:szCs w:val="22"/>
                 <w:rtl w:val="0"/>
               </w:rPr>
-              <w:t xml:space="preserve">&lt;Usuário Y&gt;</w:t>
+              <w:t xml:space="preserve">&lt;Aluno Y&gt;</w:t>
             </w:r>
           </w:p>
         </w:tc>
@@ -15131,12 +14914,12 @@
                 <wp:inline distB="0" distT="0" distL="0" distR="0">
                   <wp:extent cx="171450" cy="200025"/>
                   <wp:effectExtent b="0" l="0" r="0" t="0"/>
-                  <wp:docPr id="42" name="image6.png"/>
+                  <wp:docPr id="42" name="image5.png"/>
                   <a:graphic>
                     <a:graphicData uri="http://schemas.openxmlformats.org/drawingml/2006/picture">
                       <pic:pic>
                         <pic:nvPicPr>
-                          <pic:cNvPr id="0" name="image6.png"/>
+                          <pic:cNvPr id="0" name="image5.png"/>
                           <pic:cNvPicPr preferRelativeResize="0"/>
                         </pic:nvPicPr>
                         <pic:blipFill>
@@ -15220,12 +15003,12 @@
                 <wp:inline distB="0" distT="0" distL="0" distR="0">
                   <wp:extent cx="190500" cy="219075"/>
                   <wp:effectExtent b="0" l="0" r="0" t="0"/>
-                  <wp:docPr id="32" name="image2.png"/>
+                  <wp:docPr id="32" name="image4.png"/>
                   <a:graphic>
                     <a:graphicData uri="http://schemas.openxmlformats.org/drawingml/2006/picture">
                       <pic:pic>
                         <pic:nvPicPr>
-                          <pic:cNvPr id="0" name="image2.png"/>
+                          <pic:cNvPr id="0" name="image4.png"/>
                           <pic:cNvPicPr preferRelativeResize="0"/>
                         </pic:nvPicPr>
                         <pic:blipFill>
@@ -15258,12 +15041,12 @@
                 <wp:inline distB="0" distT="0" distL="0" distR="0">
                   <wp:extent cx="171450" cy="209550"/>
                   <wp:effectExtent b="0" l="0" r="0" t="0"/>
-                  <wp:docPr id="11" name="image8.png"/>
+                  <wp:docPr id="11" name="image9.png"/>
                   <a:graphic>
                     <a:graphicData uri="http://schemas.openxmlformats.org/drawingml/2006/picture">
                       <pic:pic>
                         <pic:nvPicPr>
-                          <pic:cNvPr id="0" name="image8.png"/>
+                          <pic:cNvPr id="0" name="image9.png"/>
                           <pic:cNvPicPr preferRelativeResize="0"/>
                         </pic:nvPicPr>
                         <pic:blipFill>
@@ -15415,55 +15198,34 @@
       </w:pPr>
       <w:r>
         <w:rPr>
-          <w:rtl w:val="0"/>
-        </w:rPr>
-      </w:r>
-    </w:p>
-    <w:p>
-      <w:pPr>
-        <w:spacing w:after="0" w:before="0" w:lineRule="auto"/>
-        <w:jc w:val="left"/>
-        <w:rPr>
           <w:rFonts w:ascii="Arial" w:cs="Arial" w:eastAsia="Arial" w:hAnsi="Arial"/>
           <w:b w:val="1"/>
           <w:sz w:val="22"/>
           <w:szCs w:val="22"/>
-        </w:rPr>
-      </w:pPr>
-      <w:r>
-        <w:rPr>
-          <w:rtl w:val="0"/>
-        </w:rPr>
-      </w:r>
-    </w:p>
-    <w:p>
-      <w:pPr>
-        <w:spacing w:after="0" w:before="0" w:lineRule="auto"/>
-        <w:jc w:val="left"/>
+          <w:rtl w:val="0"/>
+        </w:rPr>
+        <w:t xml:space="preserve">[</w:t>
+      </w:r>
+      <w:r>
         <w:rPr>
           <w:rFonts w:ascii="Arial" w:cs="Arial" w:eastAsia="Arial" w:hAnsi="Arial"/>
           <w:b w:val="1"/>
           <w:sz w:val="22"/>
           <w:szCs w:val="22"/>
-        </w:rPr>
-      </w:pPr>
-      <w:r>
-        <w:rPr>
-          <w:rtl w:val="0"/>
-        </w:rPr>
-      </w:r>
-    </w:p>
-    <w:p>
-      <w:pPr>
-        <w:spacing w:after="0" w:before="0" w:lineRule="auto"/>
-        <w:jc w:val="left"/>
+          <w:rtl w:val="0"/>
+        </w:rPr>
+        <w:t xml:space="preserve">RFS07</w:t>
+      </w:r>
+      <w:r>
         <w:rPr>
           <w:rFonts w:ascii="Arial" w:cs="Arial" w:eastAsia="Arial" w:hAnsi="Arial"/>
           <w:b w:val="1"/>
           <w:sz w:val="22"/>
           <w:szCs w:val="22"/>
-        </w:rPr>
-      </w:pPr>
+          <w:rtl w:val="0"/>
+        </w:rPr>
+        <w:t xml:space="preserve">] </w:t>
+      </w:r>
       <w:r>
         <w:rPr>
           <w:rFonts w:ascii="Arial" w:cs="Arial" w:eastAsia="Arial" w:hAnsi="Arial"/>
@@ -15472,7 +15234,7 @@
           <w:szCs w:val="22"/>
           <w:rtl w:val="0"/>
         </w:rPr>
-        <w:t xml:space="preserve">[</w:t>
+        <w:t xml:space="preserve">Alterar</w:t>
       </w:r>
       <w:r>
         <w:rPr>
@@ -15482,52 +15244,42 @@
           <w:szCs w:val="22"/>
           <w:rtl w:val="0"/>
         </w:rPr>
-        <w:t xml:space="preserve">RFS07</w:t>
-      </w:r>
-      <w:r>
+        <w:t xml:space="preserve"> Aluno</w:t>
+      </w:r>
+    </w:p>
+    <w:p>
+      <w:pPr>
+        <w:spacing w:after="0" w:before="0" w:lineRule="auto"/>
+        <w:jc w:val="left"/>
         <w:rPr>
           <w:rFonts w:ascii="Arial" w:cs="Arial" w:eastAsia="Arial" w:hAnsi="Arial"/>
           <w:b w:val="1"/>
           <w:sz w:val="22"/>
           <w:szCs w:val="22"/>
-          <w:rtl w:val="0"/>
-        </w:rPr>
-        <w:t xml:space="preserve">] Alterar Usuário</w:t>
-      </w:r>
-    </w:p>
-    <w:p>
-      <w:pPr>
-        <w:spacing w:after="0" w:before="0" w:lineRule="auto"/>
-        <w:jc w:val="left"/>
+        </w:rPr>
+      </w:pPr>
+      <w:r>
+        <w:rPr>
+          <w:rtl w:val="0"/>
+        </w:rPr>
+      </w:r>
+    </w:p>
+    <w:p>
+      <w:pPr>
+        <w:spacing w:after="0" w:before="0" w:lineRule="auto"/>
+        <w:jc w:val="left"/>
+        <w:rPr>
+          <w:rFonts w:ascii="Arial" w:cs="Arial" w:eastAsia="Arial" w:hAnsi="Arial"/>
+          <w:sz w:val="22"/>
+          <w:szCs w:val="22"/>
+        </w:rPr>
+      </w:pPr>
+      <w:r>
         <w:rPr>
           <w:rFonts w:ascii="Arial" w:cs="Arial" w:eastAsia="Arial" w:hAnsi="Arial"/>
           <w:b w:val="1"/>
           <w:sz w:val="22"/>
           <w:szCs w:val="22"/>
-        </w:rPr>
-      </w:pPr>
-      <w:r>
-        <w:rPr>
-          <w:rtl w:val="0"/>
-        </w:rPr>
-      </w:r>
-    </w:p>
-    <w:p>
-      <w:pPr>
-        <w:spacing w:after="0" w:before="0" w:lineRule="auto"/>
-        <w:jc w:val="left"/>
-        <w:rPr>
-          <w:rFonts w:ascii="Arial" w:cs="Arial" w:eastAsia="Arial" w:hAnsi="Arial"/>
-          <w:sz w:val="22"/>
-          <w:szCs w:val="22"/>
-        </w:rPr>
-      </w:pPr>
-      <w:r>
-        <w:rPr>
-          <w:rFonts w:ascii="Arial" w:cs="Arial" w:eastAsia="Arial" w:hAnsi="Arial"/>
-          <w:b w:val="1"/>
-          <w:sz w:val="22"/>
-          <w:szCs w:val="22"/>
           <w:rtl w:val="0"/>
         </w:rPr>
         <w:t xml:space="preserve">Ator(es): </w:t>
@@ -15539,43 +15291,43 @@
           <w:szCs w:val="22"/>
           <w:rtl w:val="0"/>
         </w:rPr>
-        <w:t xml:space="preserve">Administrador</w:t>
-      </w:r>
-    </w:p>
-    <w:p>
-      <w:pPr>
-        <w:spacing w:after="0" w:before="0" w:lineRule="auto"/>
-        <w:jc w:val="left"/>
-        <w:rPr>
-          <w:rFonts w:ascii="Arial" w:cs="Arial" w:eastAsia="Arial" w:hAnsi="Arial"/>
-          <w:sz w:val="22"/>
-          <w:szCs w:val="22"/>
-        </w:rPr>
-      </w:pPr>
-      <w:r>
-        <w:rPr>
-          <w:rtl w:val="0"/>
-        </w:rPr>
-      </w:r>
-    </w:p>
-    <w:p>
-      <w:pPr>
-        <w:spacing w:after="0" w:before="0" w:lineRule="auto"/>
-        <w:jc w:val="left"/>
-        <w:rPr>
-          <w:rFonts w:ascii="Arial" w:cs="Arial" w:eastAsia="Arial" w:hAnsi="Arial"/>
-          <w:sz w:val="22"/>
-          <w:szCs w:val="22"/>
-        </w:rPr>
-      </w:pPr>
-      <w:r>
-        <w:rPr>
-          <w:rFonts w:ascii="Arial" w:cs="Arial" w:eastAsia="Arial" w:hAnsi="Arial"/>
-          <w:sz w:val="22"/>
-          <w:szCs w:val="22"/>
-          <w:rtl w:val="0"/>
-        </w:rPr>
-        <w:t xml:space="preserve">Esse requisito permitirá que os atores alterem algum campo do usuário. Todos os campos da tabela 4 poderão ser alterados, com exceção do campo CPF e Data de Cadastro. Para que a alteração dos dados de um determinado usuário possa ser realizada, o usuário deverá ser consultado através do ‘[</w:t>
+        <w:t xml:space="preserve">Administrador, Bibliotecário</w:t>
+      </w:r>
+    </w:p>
+    <w:p>
+      <w:pPr>
+        <w:spacing w:after="0" w:before="0" w:lineRule="auto"/>
+        <w:jc w:val="left"/>
+        <w:rPr>
+          <w:rFonts w:ascii="Arial" w:cs="Arial" w:eastAsia="Arial" w:hAnsi="Arial"/>
+          <w:sz w:val="22"/>
+          <w:szCs w:val="22"/>
+        </w:rPr>
+      </w:pPr>
+      <w:r>
+        <w:rPr>
+          <w:rtl w:val="0"/>
+        </w:rPr>
+      </w:r>
+    </w:p>
+    <w:p>
+      <w:pPr>
+        <w:spacing w:after="0" w:before="0" w:lineRule="auto"/>
+        <w:jc w:val="left"/>
+        <w:rPr>
+          <w:rFonts w:ascii="Arial" w:cs="Arial" w:eastAsia="Arial" w:hAnsi="Arial"/>
+          <w:sz w:val="22"/>
+          <w:szCs w:val="22"/>
+        </w:rPr>
+      </w:pPr>
+      <w:r>
+        <w:rPr>
+          <w:rFonts w:ascii="Arial" w:cs="Arial" w:eastAsia="Arial" w:hAnsi="Arial"/>
+          <w:sz w:val="22"/>
+          <w:szCs w:val="22"/>
+          <w:rtl w:val="0"/>
+        </w:rPr>
+        <w:t xml:space="preserve">Esse requisito permitirá que os atores alterem algum campo do aluno. Todos os campos da tabela 4 poderão ser alterados, com exceção do campo Nº de Matrícula, E-mail Institucional e Data de Cadastro. Para que a alteração dos dados de um determinado aluno possa ser realizada, o aluno deverá ser consultado através do ‘[</w:t>
       </w:r>
       <w:r>
         <w:rPr>
@@ -15593,49 +15345,7 @@
           <w:szCs w:val="22"/>
           <w:rtl w:val="0"/>
         </w:rPr>
-        <w:t xml:space="preserve">] Consultar Usuário’. Após a exibição dos usuários ser feita, deverá ser informado quais dados serão alterados.</w:t>
-      </w:r>
-    </w:p>
-    <w:p>
-      <w:pPr>
-        <w:spacing w:after="0" w:before="0" w:lineRule="auto"/>
-        <w:jc w:val="left"/>
-        <w:rPr>
-          <w:rFonts w:ascii="Arial" w:cs="Arial" w:eastAsia="Arial" w:hAnsi="Arial"/>
-          <w:sz w:val="22"/>
-          <w:szCs w:val="22"/>
-        </w:rPr>
-      </w:pPr>
-      <w:r>
-        <w:rPr>
-          <w:rtl w:val="0"/>
-        </w:rPr>
-      </w:r>
-    </w:p>
-    <w:p>
-      <w:pPr>
-        <w:numPr>
-          <w:ilvl w:val="0"/>
-          <w:numId w:val="34"/>
-        </w:numPr>
-        <w:spacing w:after="0" w:before="0" w:lineRule="auto"/>
-        <w:ind w:left="720" w:hanging="360"/>
-        <w:jc w:val="left"/>
-        <w:rPr>
-          <w:rFonts w:ascii="Arial" w:cs="Arial" w:eastAsia="Arial" w:hAnsi="Arial"/>
-          <w:sz w:val="22"/>
-          <w:szCs w:val="22"/>
-          <w:u w:val="none"/>
-        </w:rPr>
-      </w:pPr>
-      <w:r>
-        <w:rPr>
-          <w:rFonts w:ascii="Arial" w:cs="Arial" w:eastAsia="Arial" w:hAnsi="Arial"/>
-          <w:sz w:val="22"/>
-          <w:szCs w:val="22"/>
-          <w:rtl w:val="0"/>
-        </w:rPr>
-        <w:t xml:space="preserve">Durante a alteração do campo Endereço de Email, o sistema deve verificar e validar o campo, além de verificar duplicidade.</w:t>
+        <w:t xml:space="preserve">] Consultar Aluno’. Após a exibição dos alunos ser feita, deverá ser informado quais dados serão alterados.</w:t>
       </w:r>
     </w:p>
     <w:p>
@@ -15825,7 +15535,7 @@
           <w:szCs w:val="22"/>
           <w:rtl w:val="0"/>
         </w:rPr>
-        <w:t xml:space="preserve">] Excluir Usuário</w:t>
+        <w:t xml:space="preserve">] Excluir Aluno</w:t>
       </w:r>
     </w:p>
     <w:p>
@@ -15893,7 +15603,7 @@
           <w:rtl w:val="0"/>
         </w:rPr>
         <w:br w:type="textWrapping"/>
-        <w:t xml:space="preserve">Esse requisito permitirá que os atores realizem a exclusão lógica (inativação) dos usuários cadastrados. Para que a exclusão de um determinado usuário possa ser realizada, o usuário deverá ser consultado através do ‘[</w:t>
+        <w:t xml:space="preserve">Esse requisito permitirá que os atores realizem a exclusão lógica (inativação) dos alunos cadastrados. Para que a exclusão de um determinado alunos possa ser realizada, o aluno deverá ser consultado através do ‘[</w:t>
       </w:r>
       <w:r>
         <w:rPr>
@@ -15911,7 +15621,7 @@
           <w:szCs w:val="22"/>
           <w:rtl w:val="0"/>
         </w:rPr>
-        <w:t xml:space="preserve">] Consultar Usuário’. Após a exibição dos usuários ser feita, deverá ser informado qual usuário será excluído.</w:t>
+        <w:t xml:space="preserve">] Consultar Aluno’. Após a exibição dos alunos ser feita, deverá ser informado qual aluno será excluído.</w:t>
       </w:r>
     </w:p>
     <w:p>
@@ -15952,7 +15662,7 @@
           <w:szCs w:val="22"/>
           <w:rtl w:val="0"/>
         </w:rPr>
-        <w:t xml:space="preserve">A exclusão de um usuário não será permitida se ele tiver algum empréstimo ativo, atrasado, perda de livro ou multas associadas ao seu registro.</w:t>
+        <w:t xml:space="preserve">A exclusão de um aluno não será permitida se ele tiver algum empréstimo ativo, atrasado, perda de livro ou multas associadas ao seu registro.</w:t>
       </w:r>
     </w:p>
     <w:p>
@@ -15993,7 +15703,7 @@
           <w:szCs w:val="22"/>
           <w:rtl w:val="0"/>
         </w:rPr>
-        <w:t xml:space="preserve">Todas as pendências (livros emprestados, multas, perdas…) devem ser quitadas e o status do usuário, idealmente, alterado para “Inativo” antes da exclusão.</w:t>
+        <w:t xml:space="preserve">Todas as pendências (livros emprestados, multas, perdas…) devem ser quitadas e o status do aluno, idealmente, alterado para “Inativo” antes da exclusão.</w:t>
         <w:br w:type="textWrapping"/>
       </w:r>
     </w:p>
@@ -16215,7 +15925,7 @@
           <w:szCs w:val="22"/>
           <w:rtl w:val="0"/>
         </w:rPr>
-        <w:t xml:space="preserve">Administrador, Bibliotecário</w:t>
+        <w:t xml:space="preserve">Administrador, Bibliotecário, Aluno</w:t>
       </w:r>
     </w:p>
     <w:p>
@@ -16459,7 +16169,7 @@
                 <w:szCs w:val="22"/>
                 <w:rtl w:val="0"/>
               </w:rPr>
-              <w:t xml:space="preserve">* Identificador do Usuário</w:t>
+              <w:t xml:space="preserve">* Identificador do Aluno</w:t>
             </w:r>
           </w:p>
         </w:tc>
@@ -16489,7 +16199,7 @@
                 <w:szCs w:val="22"/>
                 <w:rtl w:val="0"/>
               </w:rPr>
-              <w:t xml:space="preserve">Campo de busca que permite ao operador procurar por um usuário existente através de seu nome ou CPF. Após a busca, o sistema exibe o ID interno do usuário. Este ID será vinculado ao empréstimo. O usuário deve ter o status "Ativo" e não pode ter pendências (empréstimos atrasados).</w:t>
+              <w:t xml:space="preserve">Campo de busca que permite ao operador procurar por um aluno existente através de seu nome ou Nº de Matrícula. Após a busca, o sistema exibe o ID interno do aluno. Este ID será vinculado ao empréstimo. O aluno deve ter o status "Ativo" e não pode ter pendências (empréstimos atrasados).</w:t>
             </w:r>
           </w:p>
         </w:tc>
@@ -16526,7 +16236,7 @@
                 <w:szCs w:val="22"/>
                 <w:rtl w:val="0"/>
               </w:rPr>
-              <w:t xml:space="preserve">* Identificador do Livro (ISBN)</w:t>
+              <w:t xml:space="preserve">* Identificador do Livro</w:t>
             </w:r>
           </w:p>
         </w:tc>
@@ -16690,7 +16400,7 @@
                 <w:szCs w:val="22"/>
                 <w:rtl w:val="0"/>
               </w:rPr>
-              <w:t xml:space="preserve">Campo de data preenchido automaticamente com a data sugerida para devolução (ex: 7 dias para Aluno, 14 dias para Professor após a Data de Empréstimo), no formato DD/MM/AAAA. Pode ser editado manualmente para ajustar o prazo em casos especiais (ex: livros de consulta, períodos de férias). </w:t>
+              <w:t xml:space="preserve">Campo de data preenchido automaticamente com a data sugerida para devolução (ex: 7 dias para Aluno após a Data de Empréstimo), no formato DD/MM/AAAA. Pode ser editado manualmente para ajustar o prazo em casos especiais (ex: livros de consulta, períodos de férias). </w:t>
             </w:r>
           </w:p>
         </w:tc>
@@ -16766,10 +16476,26 @@
     <w:p>
       <w:pPr>
         <w:spacing w:after="0" w:before="0" w:lineRule="auto"/>
-        <w:jc w:val="left"/>
-        <w:rPr>
-          <w:rFonts w:ascii="Arial" w:cs="Arial" w:eastAsia="Arial" w:hAnsi="Arial"/>
-          <w:b w:val="1"/>
+        <w:ind w:left="0" w:firstLine="0"/>
+        <w:jc w:val="left"/>
+        <w:rPr>
+          <w:rFonts w:ascii="Arial" w:cs="Arial" w:eastAsia="Arial" w:hAnsi="Arial"/>
+          <w:sz w:val="22"/>
+          <w:szCs w:val="22"/>
+        </w:rPr>
+      </w:pPr>
+      <w:r>
+        <w:rPr>
+          <w:rtl w:val="0"/>
+        </w:rPr>
+      </w:r>
+    </w:p>
+    <w:p>
+      <w:pPr>
+        <w:spacing w:after="0" w:before="0" w:lineRule="auto"/>
+        <w:jc w:val="left"/>
+        <w:rPr>
+          <w:rFonts w:ascii="Arial" w:cs="Arial" w:eastAsia="Arial" w:hAnsi="Arial"/>
           <w:sz w:val="22"/>
           <w:szCs w:val="22"/>
         </w:rPr>
@@ -16802,7 +16528,108 @@
           <w:szCs w:val="22"/>
           <w:rtl w:val="0"/>
         </w:rPr>
-        <w:t xml:space="preserve">Durante o preenchimento do campo Identificador do Livro (ISBN), o sistema deve verificar se o livro está associado a alguma reserva com o Status “Ativa”.</w:t>
+        <w:t xml:space="preserve">Durante o preenchimento do campo Identificador do Aluno, o sistema deve verificar quantos empréstimos com o Status “Ativo” estão associados ao aluno, não podendo ultrapassar o limite de 3 empréstimos ativos simultaneamente.</w:t>
+      </w:r>
+    </w:p>
+    <w:p>
+      <w:pPr>
+        <w:spacing w:after="0" w:before="0" w:lineRule="auto"/>
+        <w:jc w:val="left"/>
+        <w:rPr>
+          <w:rFonts w:ascii="Arial" w:cs="Arial" w:eastAsia="Arial" w:hAnsi="Arial"/>
+          <w:sz w:val="22"/>
+          <w:szCs w:val="22"/>
+        </w:rPr>
+      </w:pPr>
+      <w:r>
+        <w:rPr>
+          <w:rtl w:val="0"/>
+        </w:rPr>
+      </w:r>
+    </w:p>
+    <w:p>
+      <w:pPr>
+        <w:numPr>
+          <w:ilvl w:val="0"/>
+          <w:numId w:val="16"/>
+        </w:numPr>
+        <w:spacing w:after="0" w:before="0" w:lineRule="auto"/>
+        <w:ind w:left="720" w:hanging="360"/>
+        <w:jc w:val="left"/>
+        <w:rPr>
+          <w:rFonts w:ascii="Arial" w:cs="Arial" w:eastAsia="Arial" w:hAnsi="Arial"/>
+          <w:sz w:val="22"/>
+          <w:szCs w:val="22"/>
+        </w:rPr>
+      </w:pPr>
+      <w:r>
+        <w:rPr>
+          <w:rFonts w:ascii="Arial" w:cs="Arial" w:eastAsia="Arial" w:hAnsi="Arial"/>
+          <w:sz w:val="22"/>
+          <w:szCs w:val="22"/>
+          <w:rtl w:val="0"/>
+        </w:rPr>
+        <w:t xml:space="preserve">Durante o preenchimento do campo Identificador do Aluno, o sistema deve verificar se o Status do aluno é </w:t>
+      </w:r>
+      <w:r>
+        <w:rPr>
+          <w:rFonts w:ascii="Arial" w:cs="Arial" w:eastAsia="Arial" w:hAnsi="Arial"/>
+          <w:sz w:val="22"/>
+          <w:szCs w:val="22"/>
+          <w:rtl w:val="0"/>
+        </w:rPr>
+        <w:t xml:space="preserve">diferente de</w:t>
+      </w:r>
+      <w:r>
+        <w:rPr>
+          <w:rFonts w:ascii="Arial" w:cs="Arial" w:eastAsia="Arial" w:hAnsi="Arial"/>
+          <w:sz w:val="22"/>
+          <w:szCs w:val="22"/>
+          <w:rtl w:val="0"/>
+        </w:rPr>
+        <w:t xml:space="preserve"> “Suspenso”.</w:t>
+      </w:r>
+    </w:p>
+    <w:p>
+      <w:pPr>
+        <w:spacing w:after="0" w:before="0" w:lineRule="auto"/>
+        <w:ind w:left="0" w:firstLine="0"/>
+        <w:jc w:val="left"/>
+        <w:rPr>
+          <w:rFonts w:ascii="Arial" w:cs="Arial" w:eastAsia="Arial" w:hAnsi="Arial"/>
+          <w:sz w:val="22"/>
+          <w:szCs w:val="22"/>
+        </w:rPr>
+      </w:pPr>
+      <w:r>
+        <w:rPr>
+          <w:rtl w:val="0"/>
+        </w:rPr>
+      </w:r>
+    </w:p>
+    <w:p>
+      <w:pPr>
+        <w:numPr>
+          <w:ilvl w:val="0"/>
+          <w:numId w:val="16"/>
+        </w:numPr>
+        <w:spacing w:after="0" w:before="0" w:lineRule="auto"/>
+        <w:ind w:left="720" w:hanging="360"/>
+        <w:jc w:val="left"/>
+        <w:rPr>
+          <w:rFonts w:ascii="Arial" w:cs="Arial" w:eastAsia="Arial" w:hAnsi="Arial"/>
+          <w:sz w:val="22"/>
+          <w:szCs w:val="22"/>
+        </w:rPr>
+      </w:pPr>
+      <w:r>
+        <w:rPr>
+          <w:rFonts w:ascii="Arial" w:cs="Arial" w:eastAsia="Arial" w:hAnsi="Arial"/>
+          <w:sz w:val="22"/>
+          <w:szCs w:val="22"/>
+          <w:rtl w:val="0"/>
+        </w:rPr>
+        <w:t xml:space="preserve">Durante o preenchimento do campo Identificador do Livro, o sistema deve verificar se o livro está associado a alguma reserva com o Status “Ativa”.</w:t>
       </w:r>
     </w:p>
     <w:p>
@@ -16843,89 +16670,7 @@
           <w:szCs w:val="22"/>
           <w:rtl w:val="0"/>
         </w:rPr>
-        <w:t xml:space="preserve">Durante o preenchimento do campo Identificador do Usuário, o sistema deve verificar quantos empréstimos com o Status “Ativo” estão associados ao usuário, não podendo ultrapassar o limite de 3 empréstimos ativos simultaneamente.</w:t>
-      </w:r>
-    </w:p>
-    <w:p>
-      <w:pPr>
-        <w:spacing w:after="0" w:before="0" w:lineRule="auto"/>
-        <w:jc w:val="left"/>
-        <w:rPr>
-          <w:rFonts w:ascii="Arial" w:cs="Arial" w:eastAsia="Arial" w:hAnsi="Arial"/>
-          <w:sz w:val="22"/>
-          <w:szCs w:val="22"/>
-        </w:rPr>
-      </w:pPr>
-      <w:r>
-        <w:rPr>
-          <w:rtl w:val="0"/>
-        </w:rPr>
-      </w:r>
-    </w:p>
-    <w:p>
-      <w:pPr>
-        <w:numPr>
-          <w:ilvl w:val="0"/>
-          <w:numId w:val="16"/>
-        </w:numPr>
-        <w:spacing w:after="0" w:before="0" w:lineRule="auto"/>
-        <w:ind w:left="720" w:hanging="360"/>
-        <w:jc w:val="left"/>
-        <w:rPr>
-          <w:rFonts w:ascii="Arial" w:cs="Arial" w:eastAsia="Arial" w:hAnsi="Arial"/>
-          <w:sz w:val="22"/>
-          <w:szCs w:val="22"/>
-        </w:rPr>
-      </w:pPr>
-      <w:r>
-        <w:rPr>
-          <w:rFonts w:ascii="Arial" w:cs="Arial" w:eastAsia="Arial" w:hAnsi="Arial"/>
-          <w:sz w:val="22"/>
-          <w:szCs w:val="22"/>
-          <w:rtl w:val="0"/>
-        </w:rPr>
-        <w:t xml:space="preserve">Durante o preenchimento do campo Identificador do Usuário, o sistema deve verificar se o Status do usuário é diferente de “Suspenso”.</w:t>
-      </w:r>
-    </w:p>
-    <w:p>
-      <w:pPr>
-        <w:spacing w:after="0" w:before="0" w:lineRule="auto"/>
-        <w:jc w:val="left"/>
-        <w:rPr>
-          <w:rFonts w:ascii="Arial" w:cs="Arial" w:eastAsia="Arial" w:hAnsi="Arial"/>
-          <w:sz w:val="22"/>
-          <w:szCs w:val="22"/>
-        </w:rPr>
-      </w:pPr>
-      <w:r>
-        <w:rPr>
-          <w:rtl w:val="0"/>
-        </w:rPr>
-      </w:r>
-    </w:p>
-    <w:p>
-      <w:pPr>
-        <w:numPr>
-          <w:ilvl w:val="0"/>
-          <w:numId w:val="27"/>
-        </w:numPr>
-        <w:spacing w:after="0" w:before="0" w:lineRule="auto"/>
-        <w:ind w:left="720" w:hanging="360"/>
-        <w:jc w:val="left"/>
-        <w:rPr>
-          <w:rFonts w:ascii="Arial" w:cs="Arial" w:eastAsia="Arial" w:hAnsi="Arial"/>
-          <w:sz w:val="22"/>
-          <w:szCs w:val="22"/>
-        </w:rPr>
-      </w:pPr>
-      <w:r>
-        <w:rPr>
-          <w:rFonts w:ascii="Arial" w:cs="Arial" w:eastAsia="Arial" w:hAnsi="Arial"/>
-          <w:sz w:val="22"/>
-          <w:szCs w:val="22"/>
-          <w:rtl w:val="0"/>
-        </w:rPr>
-        <w:t xml:space="preserve">Durante o preenchimento do campo Identificador do Livro (ISBN), o sistema deve verificar se o livro está reservado para outro usuário.</w:t>
+        <w:t xml:space="preserve">Durante o preenchimento do campo Identificador do Livro, o sistema deve verificar se o livro está reservado para outro aluno.</w:t>
       </w:r>
     </w:p>
     <w:p>
@@ -17026,6 +16771,57 @@
         <w:jc w:val="left"/>
         <w:rPr>
           <w:rFonts w:ascii="Arial" w:cs="Arial" w:eastAsia="Arial" w:hAnsi="Arial"/>
+          <w:sz w:val="22"/>
+          <w:szCs w:val="22"/>
+        </w:rPr>
+      </w:pPr>
+      <w:r>
+        <w:rPr>
+          <w:rtl w:val="0"/>
+        </w:rPr>
+      </w:r>
+    </w:p>
+    <w:p>
+      <w:pPr>
+        <w:spacing w:after="0" w:before="0" w:lineRule="auto"/>
+        <w:jc w:val="left"/>
+        <w:rPr>
+          <w:rFonts w:ascii="Arial" w:cs="Arial" w:eastAsia="Arial" w:hAnsi="Arial"/>
+          <w:b w:val="1"/>
+          <w:sz w:val="22"/>
+          <w:szCs w:val="22"/>
+        </w:rPr>
+      </w:pPr>
+      <w:r>
+        <w:rPr>
+          <w:rtl w:val="0"/>
+        </w:rPr>
+      </w:r>
+    </w:p>
+    <w:p>
+      <w:pPr>
+        <w:spacing w:after="0" w:before="0" w:lineRule="auto"/>
+        <w:jc w:val="left"/>
+        <w:rPr>
+          <w:rFonts w:ascii="Arial" w:cs="Arial" w:eastAsia="Arial" w:hAnsi="Arial"/>
+          <w:b w:val="1"/>
+          <w:sz w:val="22"/>
+          <w:szCs w:val="22"/>
+        </w:rPr>
+      </w:pPr>
+      <w:r>
+        <w:rPr>
+          <w:rtl w:val="0"/>
+        </w:rPr>
+      </w:r>
+    </w:p>
+    <w:p>
+      <w:pPr>
+        <w:spacing w:after="0" w:before="0" w:lineRule="auto"/>
+        <w:jc w:val="left"/>
+        <w:rPr>
+          <w:rFonts w:ascii="Arial" w:cs="Arial" w:eastAsia="Arial" w:hAnsi="Arial"/>
+          <w:b w:val="1"/>
           <w:sz w:val="22"/>
           <w:szCs w:val="22"/>
         </w:rPr>
@@ -17351,7 +17147,7 @@
                 <w:szCs w:val="22"/>
                 <w:rtl w:val="0"/>
               </w:rPr>
-              <w:t xml:space="preserve">Usuário (Nome/CPF)</w:t>
+              <w:t xml:space="preserve">Aluno(Nome/Nº de Matrícula)</w:t>
             </w:r>
           </w:p>
         </w:tc>
@@ -17381,7 +17177,7 @@
                 <w:szCs w:val="22"/>
                 <w:rtl w:val="0"/>
               </w:rPr>
-              <w:t xml:space="preserve">Permite buscar empréstimos associados a um usuário específico. O filtro pode ser aplicado digitando o nome completo ou o CPF do usuário (busca parcial ou exata, case-insensitive para nome).</w:t>
+              <w:t xml:space="preserve">Permite buscar reservas associadas a um aluno específico. O filtro pode ser aplicado digitando o nome completo ou o Nº de Matrícula do aluno (busca parcial ou exata, case-insensitive para nome).</w:t>
             </w:r>
           </w:p>
         </w:tc>
@@ -17523,73 +17319,6 @@
       <w:tr>
         <w:trPr>
           <w:cantSplit w:val="0"/>
-          <w:trHeight w:val="315" w:hRule="atLeast"/>
-          <w:tblHeader w:val="0"/>
-        </w:trPr>
-        <w:tc>
-          <w:tcPr>
-            <w:tcBorders>
-              <w:top w:color="93cddc" w:space="0" w:sz="4" w:val="single"/>
-              <w:left w:color="93cddc" w:space="0" w:sz="4" w:val="single"/>
-              <w:bottom w:color="93cddc" w:space="0" w:sz="4" w:val="single"/>
-              <w:right w:color="93cddc" w:space="0" w:sz="4" w:val="single"/>
-            </w:tcBorders>
-          </w:tcPr>
-          <w:p>
-            <w:pPr>
-              <w:spacing w:after="0" w:before="0" w:lineRule="auto"/>
-              <w:jc w:val="left"/>
-              <w:rPr>
-                <w:rFonts w:ascii="Arial" w:cs="Arial" w:eastAsia="Arial" w:hAnsi="Arial"/>
-                <w:sz w:val="22"/>
-                <w:szCs w:val="22"/>
-              </w:rPr>
-            </w:pPr>
-            <w:r>
-              <w:rPr>
-                <w:rFonts w:ascii="Arial" w:cs="Arial" w:eastAsia="Arial" w:hAnsi="Arial"/>
-                <w:sz w:val="22"/>
-                <w:szCs w:val="22"/>
-                <w:rtl w:val="0"/>
-              </w:rPr>
-              <w:t xml:space="preserve">Data de Empréstimo</w:t>
-            </w:r>
-          </w:p>
-        </w:tc>
-        <w:tc>
-          <w:tcPr>
-            <w:tcBorders>
-              <w:top w:color="93cddc" w:space="0" w:sz="4" w:val="single"/>
-              <w:left w:color="93cddc" w:space="0" w:sz="4" w:val="single"/>
-              <w:bottom w:color="93cddc" w:space="0" w:sz="4" w:val="single"/>
-              <w:right w:color="93cddc" w:space="0" w:sz="4" w:val="single"/>
-            </w:tcBorders>
-          </w:tcPr>
-          <w:p>
-            <w:pPr>
-              <w:spacing w:after="0" w:before="0" w:lineRule="auto"/>
-              <w:jc w:val="left"/>
-              <w:rPr>
-                <w:rFonts w:ascii="Arial" w:cs="Arial" w:eastAsia="Arial" w:hAnsi="Arial"/>
-                <w:sz w:val="22"/>
-                <w:szCs w:val="22"/>
-              </w:rPr>
-            </w:pPr>
-            <w:r>
-              <w:rPr>
-                <w:rFonts w:ascii="Arial" w:cs="Arial" w:eastAsia="Arial" w:hAnsi="Arial"/>
-                <w:sz w:val="22"/>
-                <w:szCs w:val="22"/>
-                <w:rtl w:val="0"/>
-              </w:rPr>
-              <w:t xml:space="preserve">Permite filtrar empréstimos realizados dentro de um período específico (data inicial e data final).</w:t>
-            </w:r>
-          </w:p>
-        </w:tc>
-      </w:tr>
-      <w:tr>
-        <w:trPr>
-          <w:cantSplit w:val="0"/>
           <w:trHeight w:val="435" w:hRule="atLeast"/>
           <w:tblHeader w:val="0"/>
         </w:trPr>
@@ -17649,7 +17378,7 @@
                 <w:szCs w:val="22"/>
                 <w:rtl w:val="0"/>
               </w:rPr>
-              <w:t xml:space="preserve">Permite filtrar empréstimos cuja data de devolução prevista se encontra em um período específico (data inicial e data final).</w:t>
+              <w:t xml:space="preserve">Permite filtrar empréstimos através da data de devolução prevista em específico.</w:t>
             </w:r>
           </w:p>
         </w:tc>
@@ -18176,12 +17905,12 @@
                 <wp:inline distB="0" distT="0" distL="0" distR="0">
                   <wp:extent cx="172085" cy="199390"/>
                   <wp:effectExtent b="0" l="0" r="0" t="0"/>
-                  <wp:docPr id="31" name="image6.png"/>
+                  <wp:docPr id="31" name="image5.png"/>
                   <a:graphic>
                     <a:graphicData uri="http://schemas.openxmlformats.org/drawingml/2006/picture">
                       <pic:pic>
                         <pic:nvPicPr>
-                          <pic:cNvPr id="0" name="image6.png"/>
+                          <pic:cNvPr id="0" name="image5.png"/>
                           <pic:cNvPicPr preferRelativeResize="0"/>
                         </pic:nvPicPr>
                         <pic:blipFill>
@@ -18244,12 +17973,12 @@
                 <wp:inline distB="0" distT="0" distL="0" distR="0">
                   <wp:extent cx="172085" cy="210820"/>
                   <wp:effectExtent b="0" l="0" r="0" t="0"/>
-                  <wp:docPr id="13" name="image8.png"/>
+                  <wp:docPr id="13" name="image9.png"/>
                   <a:graphic>
                     <a:graphicData uri="http://schemas.openxmlformats.org/drawingml/2006/picture">
                       <pic:pic>
                         <pic:nvPicPr>
-                          <pic:cNvPr id="0" name="image8.png"/>
+                          <pic:cNvPr id="0" name="image9.png"/>
                           <pic:cNvPicPr preferRelativeResize="0"/>
                         </pic:nvPicPr>
                         <pic:blipFill>
@@ -18308,12 +18037,12 @@
                 <wp:inline distB="0" distT="0" distL="0" distR="0">
                   <wp:extent cx="188595" cy="221615"/>
                   <wp:effectExtent b="0" l="0" r="0" t="0"/>
-                  <wp:docPr id="19" name="image2.png"/>
+                  <wp:docPr id="19" name="image4.png"/>
                   <a:graphic>
                     <a:graphicData uri="http://schemas.openxmlformats.org/drawingml/2006/picture">
                       <pic:pic>
                         <pic:nvPicPr>
-                          <pic:cNvPr id="0" name="image2.png"/>
+                          <pic:cNvPr id="0" name="image4.png"/>
                           <pic:cNvPicPr preferRelativeResize="0"/>
                         </pic:nvPicPr>
                         <pic:blipFill>
@@ -18518,12 +18247,12 @@
                 <wp:inline distB="0" distT="0" distL="0" distR="0">
                   <wp:extent cx="172085" cy="199390"/>
                   <wp:effectExtent b="0" l="0" r="0" t="0"/>
-                  <wp:docPr id="8" name="image6.png"/>
+                  <wp:docPr id="8" name="image5.png"/>
                   <a:graphic>
                     <a:graphicData uri="http://schemas.openxmlformats.org/drawingml/2006/picture">
                       <pic:pic>
                         <pic:nvPicPr>
-                          <pic:cNvPr id="0" name="image6.png"/>
+                          <pic:cNvPr id="0" name="image5.png"/>
                           <pic:cNvPicPr preferRelativeResize="0"/>
                         </pic:nvPicPr>
                         <pic:blipFill>
@@ -18586,12 +18315,12 @@
                 <wp:inline distB="0" distT="0" distL="0" distR="0">
                   <wp:extent cx="172085" cy="210820"/>
                   <wp:effectExtent b="0" l="0" r="0" t="0"/>
-                  <wp:docPr id="44" name="image8.png"/>
+                  <wp:docPr id="44" name="image9.png"/>
                   <a:graphic>
                     <a:graphicData uri="http://schemas.openxmlformats.org/drawingml/2006/picture">
                       <pic:pic>
                         <pic:nvPicPr>
-                          <pic:cNvPr id="0" name="image8.png"/>
+                          <pic:cNvPr id="0" name="image9.png"/>
                           <pic:cNvPicPr preferRelativeResize="0"/>
                         </pic:nvPicPr>
                         <pic:blipFill>
@@ -18650,12 +18379,12 @@
                 <wp:inline distB="0" distT="0" distL="0" distR="0">
                   <wp:extent cx="188595" cy="221615"/>
                   <wp:effectExtent b="0" l="0" r="0" t="0"/>
-                  <wp:docPr id="46" name="image2.png"/>
+                  <wp:docPr id="46" name="image4.png"/>
                   <a:graphic>
                     <a:graphicData uri="http://schemas.openxmlformats.org/drawingml/2006/picture">
                       <pic:pic>
                         <pic:nvPicPr>
-                          <pic:cNvPr id="0" name="image2.png"/>
+                          <pic:cNvPr id="0" name="image4.png"/>
                           <pic:cNvPicPr preferRelativeResize="0"/>
                         </pic:nvPicPr>
                         <pic:blipFill>
@@ -18917,7 +18646,7 @@
           <w:szCs w:val="22"/>
           <w:rtl w:val="0"/>
         </w:rPr>
-        <w:t xml:space="preserve">Esse requisito permitirá que os atores alterem algum campo do empréstimo. Todos os campos da tabela 7 poderão ser alterados, com exceção dos campos Identificador do Usuário, Identificador do Livro (ISBN) e Data de Empréstimo. Para que a alteração dos dados de um determinado empréstimo possa ser realizada, o empréstimo deverá ser consultado através do ‘[</w:t>
+        <w:t xml:space="preserve">Esse requisito permitirá que os atores alterem algum campo do empréstimo. Todos os campos da tabela 7 poderão ser alterados, com exceção dos campos Identificador do Aluno, Identificador do Livro e Data de Empréstimo. Para que a alteração dos dados de um determinado empréstimo possa ser realizada, o empréstimo deverá ser consultado através do ‘[</w:t>
       </w:r>
       <w:r>
         <w:rPr>
@@ -19040,7 +18769,7 @@
       <w:pPr>
         <w:numPr>
           <w:ilvl w:val="0"/>
-          <w:numId w:val="38"/>
+          <w:numId w:val="37"/>
         </w:numPr>
         <w:spacing w:after="0" w:before="0" w:line="276" w:lineRule="auto"/>
         <w:ind w:left="720" w:hanging="360"/>
@@ -20201,6 +19930,40 @@
       </w:pPr>
       <w:r>
         <w:rPr>
+          <w:rtl w:val="0"/>
+        </w:rPr>
+      </w:r>
+    </w:p>
+    <w:p>
+      <w:pPr>
+        <w:spacing w:after="0" w:before="0" w:lineRule="auto"/>
+        <w:jc w:val="left"/>
+        <w:rPr>
+          <w:rFonts w:ascii="Arial" w:cs="Arial" w:eastAsia="Arial" w:hAnsi="Arial"/>
+          <w:b w:val="1"/>
+          <w:sz w:val="22"/>
+          <w:szCs w:val="22"/>
+        </w:rPr>
+      </w:pPr>
+      <w:r>
+        <w:rPr>
+          <w:rtl w:val="0"/>
+        </w:rPr>
+      </w:r>
+    </w:p>
+    <w:p>
+      <w:pPr>
+        <w:spacing w:after="0" w:before="0" w:lineRule="auto"/>
+        <w:jc w:val="left"/>
+        <w:rPr>
+          <w:rFonts w:ascii="Arial" w:cs="Arial" w:eastAsia="Arial" w:hAnsi="Arial"/>
+          <w:b w:val="1"/>
+          <w:sz w:val="22"/>
+          <w:szCs w:val="22"/>
+        </w:rPr>
+      </w:pPr>
+      <w:r>
+        <w:rPr>
           <w:rFonts w:ascii="Arial" w:cs="Arial" w:eastAsia="Arial" w:hAnsi="Arial"/>
           <w:b w:val="1"/>
           <w:sz w:val="22"/>
@@ -20953,12 +20716,12 @@
                 <wp:inline distB="0" distT="0" distL="0" distR="0">
                   <wp:extent cx="172085" cy="199390"/>
                   <wp:effectExtent b="0" l="0" r="0" t="0"/>
-                  <wp:docPr id="14" name="image6.png"/>
+                  <wp:docPr id="14" name="image5.png"/>
                   <a:graphic>
                     <a:graphicData uri="http://schemas.openxmlformats.org/drawingml/2006/picture">
                       <pic:pic>
                         <pic:nvPicPr>
-                          <pic:cNvPr id="0" name="image6.png"/>
+                          <pic:cNvPr id="0" name="image5.png"/>
                           <pic:cNvPicPr preferRelativeResize="0"/>
                         </pic:nvPicPr>
                         <pic:blipFill>
@@ -21135,12 +20898,12 @@
                 <wp:inline distB="0" distT="0" distL="0" distR="0">
                   <wp:extent cx="172085" cy="210820"/>
                   <wp:effectExtent b="0" l="0" r="0" t="0"/>
-                  <wp:docPr id="28" name="image8.png"/>
+                  <wp:docPr id="28" name="image9.png"/>
                   <a:graphic>
                     <a:graphicData uri="http://schemas.openxmlformats.org/drawingml/2006/picture">
                       <pic:pic>
                         <pic:nvPicPr>
-                          <pic:cNvPr id="0" name="image8.png"/>
+                          <pic:cNvPr id="0" name="image9.png"/>
                           <pic:cNvPicPr preferRelativeResize="0"/>
                         </pic:nvPicPr>
                         <pic:blipFill>
@@ -21199,12 +20962,12 @@
                 <wp:inline distB="0" distT="0" distL="0" distR="0">
                   <wp:extent cx="188595" cy="221615"/>
                   <wp:effectExtent b="0" l="0" r="0" t="0"/>
-                  <wp:docPr id="7" name="image2.png"/>
+                  <wp:docPr id="7" name="image4.png"/>
                   <a:graphic>
                     <a:graphicData uri="http://schemas.openxmlformats.org/drawingml/2006/picture">
                       <pic:pic>
                         <pic:nvPicPr>
-                          <pic:cNvPr id="0" name="image2.png"/>
+                          <pic:cNvPr id="0" name="image4.png"/>
                           <pic:cNvPicPr preferRelativeResize="0"/>
                         </pic:nvPicPr>
                         <pic:blipFill>
@@ -21357,6 +21120,91 @@
       </w:pPr>
       <w:r>
         <w:rPr>
+          <w:rtl w:val="0"/>
+        </w:rPr>
+      </w:r>
+    </w:p>
+    <w:p>
+      <w:pPr>
+        <w:spacing w:after="0" w:before="0" w:lineRule="auto"/>
+        <w:jc w:val="left"/>
+        <w:rPr>
+          <w:rFonts w:ascii="Arial" w:cs="Arial" w:eastAsia="Arial" w:hAnsi="Arial"/>
+          <w:b w:val="1"/>
+          <w:sz w:val="22"/>
+          <w:szCs w:val="22"/>
+        </w:rPr>
+      </w:pPr>
+      <w:r>
+        <w:rPr>
+          <w:rtl w:val="0"/>
+        </w:rPr>
+      </w:r>
+    </w:p>
+    <w:p>
+      <w:pPr>
+        <w:spacing w:after="0" w:before="0" w:lineRule="auto"/>
+        <w:jc w:val="left"/>
+        <w:rPr>
+          <w:rFonts w:ascii="Arial" w:cs="Arial" w:eastAsia="Arial" w:hAnsi="Arial"/>
+          <w:b w:val="1"/>
+          <w:sz w:val="22"/>
+          <w:szCs w:val="22"/>
+        </w:rPr>
+      </w:pPr>
+      <w:r>
+        <w:rPr>
+          <w:rtl w:val="0"/>
+        </w:rPr>
+      </w:r>
+    </w:p>
+    <w:p>
+      <w:pPr>
+        <w:spacing w:after="0" w:before="0" w:lineRule="auto"/>
+        <w:jc w:val="left"/>
+        <w:rPr>
+          <w:rFonts w:ascii="Arial" w:cs="Arial" w:eastAsia="Arial" w:hAnsi="Arial"/>
+          <w:b w:val="1"/>
+          <w:sz w:val="22"/>
+          <w:szCs w:val="22"/>
+        </w:rPr>
+      </w:pPr>
+      <w:r>
+        <w:rPr>
+          <w:rtl w:val="0"/>
+        </w:rPr>
+      </w:r>
+    </w:p>
+    <w:p>
+      <w:pPr>
+        <w:spacing w:after="0" w:before="0" w:lineRule="auto"/>
+        <w:jc w:val="left"/>
+        <w:rPr>
+          <w:rFonts w:ascii="Arial" w:cs="Arial" w:eastAsia="Arial" w:hAnsi="Arial"/>
+          <w:b w:val="1"/>
+          <w:sz w:val="22"/>
+          <w:szCs w:val="22"/>
+        </w:rPr>
+      </w:pPr>
+      <w:r>
+        <w:rPr>
+          <w:rtl w:val="0"/>
+        </w:rPr>
+      </w:r>
+    </w:p>
+    <w:p>
+      <w:pPr>
+        <w:spacing w:after="0" w:before="0" w:lineRule="auto"/>
+        <w:jc w:val="left"/>
+        <w:rPr>
+          <w:rFonts w:ascii="Arial" w:cs="Arial" w:eastAsia="Arial" w:hAnsi="Arial"/>
+          <w:b w:val="1"/>
+          <w:sz w:val="22"/>
+          <w:szCs w:val="22"/>
+        </w:rPr>
+      </w:pPr>
+      <w:r>
+        <w:rPr>
           <w:rFonts w:ascii="Arial" w:cs="Arial" w:eastAsia="Arial" w:hAnsi="Arial"/>
           <w:b w:val="1"/>
           <w:sz w:val="22"/>
@@ -21977,6 +21825,187 @@
           <w:rtl w:val="0"/>
         </w:rPr>
         <w:t xml:space="preserve">[ X ] Essencial                                         [  ] Importante                                        [  ] Desejável</w:t>
+      </w:r>
+    </w:p>
+    <w:p>
+      <w:pPr>
+        <w:spacing w:after="0" w:before="0" w:lineRule="auto"/>
+        <w:jc w:val="left"/>
+        <w:rPr>
+          <w:rFonts w:ascii="Arial" w:cs="Arial" w:eastAsia="Arial" w:hAnsi="Arial"/>
+          <w:sz w:val="22"/>
+          <w:szCs w:val="22"/>
+        </w:rPr>
+      </w:pPr>
+      <w:r>
+        <w:rPr>
+          <w:rtl w:val="0"/>
+        </w:rPr>
+      </w:r>
+    </w:p>
+    <w:p>
+      <w:pPr>
+        <w:spacing w:after="0" w:before="0" w:lineRule="auto"/>
+        <w:jc w:val="left"/>
+        <w:rPr>
+          <w:rFonts w:ascii="Arial" w:cs="Arial" w:eastAsia="Arial" w:hAnsi="Arial"/>
+          <w:sz w:val="22"/>
+          <w:szCs w:val="22"/>
+        </w:rPr>
+      </w:pPr>
+      <w:r>
+        <w:rPr>
+          <w:rtl w:val="0"/>
+        </w:rPr>
+      </w:r>
+    </w:p>
+    <w:p>
+      <w:pPr>
+        <w:spacing w:after="0" w:before="0" w:lineRule="auto"/>
+        <w:jc w:val="left"/>
+        <w:rPr>
+          <w:rFonts w:ascii="Arial" w:cs="Arial" w:eastAsia="Arial" w:hAnsi="Arial"/>
+          <w:sz w:val="22"/>
+          <w:szCs w:val="22"/>
+        </w:rPr>
+      </w:pPr>
+      <w:r>
+        <w:rPr>
+          <w:rtl w:val="0"/>
+        </w:rPr>
+      </w:r>
+    </w:p>
+    <w:p>
+      <w:pPr>
+        <w:spacing w:after="0" w:before="0" w:lineRule="auto"/>
+        <w:jc w:val="left"/>
+        <w:rPr>
+          <w:rFonts w:ascii="Arial" w:cs="Arial" w:eastAsia="Arial" w:hAnsi="Arial"/>
+          <w:sz w:val="22"/>
+          <w:szCs w:val="22"/>
+        </w:rPr>
+      </w:pPr>
+      <w:r>
+        <w:rPr>
+          <w:rtl w:val="0"/>
+        </w:rPr>
+      </w:r>
+    </w:p>
+    <w:p>
+      <w:pPr>
+        <w:spacing w:after="0" w:before="0" w:lineRule="auto"/>
+        <w:jc w:val="left"/>
+        <w:rPr>
+          <w:rFonts w:ascii="Arial" w:cs="Arial" w:eastAsia="Arial" w:hAnsi="Arial"/>
+          <w:sz w:val="22"/>
+          <w:szCs w:val="22"/>
+        </w:rPr>
+      </w:pPr>
+      <w:r>
+        <w:rPr>
+          <w:rtl w:val="0"/>
+        </w:rPr>
+      </w:r>
+    </w:p>
+    <w:p>
+      <w:pPr>
+        <w:spacing w:after="0" w:before="0" w:lineRule="auto"/>
+        <w:jc w:val="left"/>
+        <w:rPr>
+          <w:rFonts w:ascii="Arial" w:cs="Arial" w:eastAsia="Arial" w:hAnsi="Arial"/>
+          <w:sz w:val="22"/>
+          <w:szCs w:val="22"/>
+        </w:rPr>
+      </w:pPr>
+      <w:r>
+        <w:rPr>
+          <w:rtl w:val="0"/>
+        </w:rPr>
+      </w:r>
+    </w:p>
+    <w:p>
+      <w:pPr>
+        <w:spacing w:after="0" w:before="0" w:lineRule="auto"/>
+        <w:jc w:val="left"/>
+        <w:rPr>
+          <w:rFonts w:ascii="Arial" w:cs="Arial" w:eastAsia="Arial" w:hAnsi="Arial"/>
+          <w:b w:val="1"/>
+          <w:sz w:val="22"/>
+          <w:szCs w:val="22"/>
+        </w:rPr>
+      </w:pPr>
+      <w:r>
+        <w:rPr>
+          <w:rtl w:val="0"/>
+        </w:rPr>
+      </w:r>
+    </w:p>
+    <w:p>
+      <w:pPr>
+        <w:spacing w:after="0" w:before="0" w:lineRule="auto"/>
+        <w:jc w:val="left"/>
+        <w:rPr>
+          <w:rFonts w:ascii="Arial" w:cs="Arial" w:eastAsia="Arial" w:hAnsi="Arial"/>
+          <w:b w:val="1"/>
+          <w:sz w:val="22"/>
+          <w:szCs w:val="22"/>
+        </w:rPr>
+      </w:pPr>
+      <w:r>
+        <w:rPr>
+          <w:rtl w:val="0"/>
+        </w:rPr>
+      </w:r>
+    </w:p>
+    <w:p>
+      <w:pPr>
+        <w:spacing w:after="0" w:before="0" w:lineRule="auto"/>
+        <w:jc w:val="left"/>
+        <w:rPr>
+          <w:rFonts w:ascii="Arial" w:cs="Arial" w:eastAsia="Arial" w:hAnsi="Arial"/>
+          <w:b w:val="1"/>
+          <w:sz w:val="22"/>
+          <w:szCs w:val="22"/>
+        </w:rPr>
+      </w:pPr>
+      <w:r>
+        <w:rPr>
+          <w:rtl w:val="0"/>
+        </w:rPr>
+      </w:r>
+    </w:p>
+    <w:p>
+      <w:pPr>
+        <w:spacing w:after="0" w:before="0" w:lineRule="auto"/>
+        <w:jc w:val="left"/>
+        <w:rPr>
+          <w:rFonts w:ascii="Arial" w:cs="Arial" w:eastAsia="Arial" w:hAnsi="Arial"/>
+          <w:b w:val="1"/>
+          <w:sz w:val="22"/>
+          <w:szCs w:val="22"/>
+        </w:rPr>
+      </w:pPr>
+      <w:r>
+        <w:rPr>
+          <w:rtl w:val="0"/>
+        </w:rPr>
+      </w:r>
+    </w:p>
+    <w:p>
+      <w:pPr>
+        <w:spacing w:after="0" w:before="0" w:lineRule="auto"/>
+        <w:jc w:val="left"/>
+        <w:rPr>
+          <w:rFonts w:ascii="Arial" w:cs="Arial" w:eastAsia="Arial" w:hAnsi="Arial"/>
+          <w:b w:val="1"/>
+          <w:sz w:val="22"/>
+          <w:szCs w:val="22"/>
+        </w:rPr>
+      </w:pPr>
+      <w:r>
+        <w:rPr>
+          <w:rtl w:val="0"/>
+        </w:rPr>
       </w:r>
     </w:p>
     <w:p>
@@ -22403,91 +22432,6 @@
                 <w:szCs w:val="22"/>
                 <w:rtl w:val="0"/>
               </w:rPr>
-              <w:t xml:space="preserve">* CNPJ</w:t>
-            </w:r>
-          </w:p>
-        </w:tc>
-        <w:tc>
-          <w:tcPr>
-            <w:tcBorders>
-              <w:top w:color="0076ed" w:space="0" w:sz="8" w:val="single"/>
-              <w:left w:color="0076ed" w:space="0" w:sz="8" w:val="single"/>
-              <w:bottom w:color="0076ed" w:space="0" w:sz="8" w:val="single"/>
-              <w:right w:color="0076ed" w:space="0" w:sz="8" w:val="single"/>
-            </w:tcBorders>
-            <w:shd w:fill="auto" w:val="clear"/>
-            <w:tcMar>
-              <w:top w:w="100.0" w:type="dxa"/>
-              <w:left w:w="100.0" w:type="dxa"/>
-              <w:bottom w:w="100.0" w:type="dxa"/>
-              <w:right w:w="100.0" w:type="dxa"/>
-            </w:tcMar>
-            <w:vAlign w:val="top"/>
-          </w:tcPr>
-          <w:p>
-            <w:pPr>
-              <w:widowControl w:val="0"/>
-              <w:spacing w:after="0" w:before="0" w:lineRule="auto"/>
-              <w:jc w:val="left"/>
-              <w:rPr>
-                <w:rFonts w:ascii="Arial" w:cs="Arial" w:eastAsia="Arial" w:hAnsi="Arial"/>
-                <w:sz w:val="22"/>
-                <w:szCs w:val="22"/>
-              </w:rPr>
-            </w:pPr>
-            <w:r>
-              <w:rPr>
-                <w:rFonts w:ascii="Arial" w:cs="Arial" w:eastAsia="Arial" w:hAnsi="Arial"/>
-                <w:sz w:val="22"/>
-                <w:szCs w:val="22"/>
-                <w:rtl w:val="0"/>
-              </w:rPr>
-              <w:t xml:space="preserve">Campo de texto numérico com 14 dígitos, no formato XX.XXX.XXX/XXXX-XX. Deve ser um CNPJ válido e único no sistema.</w:t>
-            </w:r>
-          </w:p>
-        </w:tc>
-      </w:tr>
-      <w:tr>
-        <w:trPr>
-          <w:cantSplit w:val="0"/>
-          <w:trHeight w:val="315" w:hRule="atLeast"/>
-          <w:tblHeader w:val="0"/>
-        </w:trPr>
-        <w:tc>
-          <w:tcPr>
-            <w:tcBorders>
-              <w:top w:color="0076ed" w:space="0" w:sz="8" w:val="single"/>
-              <w:left w:color="0076ed" w:space="0" w:sz="8" w:val="single"/>
-              <w:bottom w:color="0076ed" w:space="0" w:sz="8" w:val="single"/>
-              <w:right w:color="0076ed" w:space="0" w:sz="8" w:val="single"/>
-            </w:tcBorders>
-            <w:shd w:fill="auto" w:val="clear"/>
-            <w:tcMar>
-              <w:top w:w="100.0" w:type="dxa"/>
-              <w:left w:w="100.0" w:type="dxa"/>
-              <w:bottom w:w="100.0" w:type="dxa"/>
-              <w:right w:w="100.0" w:type="dxa"/>
-            </w:tcMar>
-            <w:vAlign w:val="top"/>
-          </w:tcPr>
-          <w:p>
-            <w:pPr>
-              <w:widowControl w:val="0"/>
-              <w:spacing w:after="0" w:before="0" w:lineRule="auto"/>
-              <w:jc w:val="left"/>
-              <w:rPr>
-                <w:rFonts w:ascii="Arial" w:cs="Arial" w:eastAsia="Arial" w:hAnsi="Arial"/>
-                <w:sz w:val="22"/>
-                <w:szCs w:val="22"/>
-              </w:rPr>
-            </w:pPr>
-            <w:r>
-              <w:rPr>
-                <w:rFonts w:ascii="Arial" w:cs="Arial" w:eastAsia="Arial" w:hAnsi="Arial"/>
-                <w:sz w:val="22"/>
-                <w:szCs w:val="22"/>
-                <w:rtl w:val="0"/>
-              </w:rPr>
               <w:t xml:space="preserve">* Status</w:t>
             </w:r>
           </w:p>
@@ -22702,49 +22646,8 @@
     </w:tbl>
     <w:p>
       <w:pPr>
-        <w:spacing w:after="0" w:before="0" w:line="276" w:lineRule="auto"/>
-        <w:jc w:val="left"/>
-        <w:rPr>
-          <w:rFonts w:ascii="Arial" w:cs="Arial" w:eastAsia="Arial" w:hAnsi="Arial"/>
-          <w:sz w:val="22"/>
-          <w:szCs w:val="22"/>
-        </w:rPr>
-      </w:pPr>
-      <w:r>
-        <w:rPr>
-          <w:rtl w:val="0"/>
-        </w:rPr>
-      </w:r>
-    </w:p>
-    <w:p>
-      <w:pPr>
-        <w:numPr>
-          <w:ilvl w:val="0"/>
-          <w:numId w:val="30"/>
-        </w:numPr>
         <w:spacing w:after="0" w:before="0" w:line="259" w:lineRule="auto"/>
-        <w:ind w:left="720" w:hanging="360"/>
-        <w:jc w:val="left"/>
-        <w:rPr>
-          <w:rFonts w:ascii="Arial" w:cs="Arial" w:eastAsia="Arial" w:hAnsi="Arial"/>
-          <w:sz w:val="22"/>
-          <w:szCs w:val="22"/>
-        </w:rPr>
-      </w:pPr>
-      <w:r>
-        <w:rPr>
-          <w:rFonts w:ascii="Arial" w:cs="Arial" w:eastAsia="Arial" w:hAnsi="Arial"/>
-          <w:sz w:val="22"/>
-          <w:szCs w:val="22"/>
-          <w:rtl w:val="0"/>
-        </w:rPr>
-        <w:t xml:space="preserve">Durante a inserção de uma editora, é necessário verificar o campo CNPJ. Ao ser validado, também é necessário verificar se já existe alguma editora no sistema com o mesmo CNPJ, e se houver, não será permitido inserir outra editora com o mesmo CNPJ.</w:t>
-      </w:r>
-    </w:p>
-    <w:p>
-      <w:pPr>
-        <w:spacing w:after="0" w:before="0" w:line="259" w:lineRule="auto"/>
-        <w:ind w:left="720" w:firstLine="0"/>
+        <w:ind w:left="0" w:firstLine="0"/>
         <w:jc w:val="left"/>
         <w:rPr>
           <w:rFonts w:ascii="Arial" w:cs="Arial" w:eastAsia="Arial" w:hAnsi="Arial"/>
@@ -23313,90 +23216,6 @@
                 <w:szCs w:val="22"/>
                 <w:rtl w:val="0"/>
               </w:rPr>
-              <w:t xml:space="preserve">CNPJ</w:t>
-            </w:r>
-          </w:p>
-        </w:tc>
-        <w:tc>
-          <w:tcPr>
-            <w:tcBorders>
-              <w:top w:color="0076ed" w:space="0" w:sz="8" w:val="single"/>
-              <w:left w:color="0076ed" w:space="0" w:sz="8" w:val="single"/>
-              <w:bottom w:color="0076ed" w:space="0" w:sz="8" w:val="single"/>
-              <w:right w:color="0076ed" w:space="0" w:sz="8" w:val="single"/>
-            </w:tcBorders>
-            <w:shd w:fill="auto" w:val="clear"/>
-            <w:tcMar>
-              <w:top w:w="100.0" w:type="dxa"/>
-              <w:left w:w="100.0" w:type="dxa"/>
-              <w:bottom w:w="100.0" w:type="dxa"/>
-              <w:right w:w="100.0" w:type="dxa"/>
-            </w:tcMar>
-            <w:vAlign w:val="top"/>
-          </w:tcPr>
-          <w:p>
-            <w:pPr>
-              <w:spacing w:after="0" w:before="0" w:lineRule="auto"/>
-              <w:jc w:val="left"/>
-              <w:rPr>
-                <w:rFonts w:ascii="Arial" w:cs="Arial" w:eastAsia="Arial" w:hAnsi="Arial"/>
-                <w:sz w:val="22"/>
-                <w:szCs w:val="22"/>
-              </w:rPr>
-            </w:pPr>
-            <w:r>
-              <w:rPr>
-                <w:rFonts w:ascii="Arial" w:cs="Arial" w:eastAsia="Arial" w:hAnsi="Arial"/>
-                <w:sz w:val="22"/>
-                <w:szCs w:val="22"/>
-                <w:rtl w:val="0"/>
-              </w:rPr>
-              <w:t xml:space="preserve">Permite buscar editoras por correspondência exata do CNPJ.</w:t>
-            </w:r>
-          </w:p>
-        </w:tc>
-      </w:tr>
-      <w:tr>
-        <w:trPr>
-          <w:cantSplit w:val="0"/>
-          <w:trHeight w:val="435" w:hRule="atLeast"/>
-          <w:tblHeader w:val="0"/>
-        </w:trPr>
-        <w:tc>
-          <w:tcPr>
-            <w:tcBorders>
-              <w:top w:color="0076ed" w:space="0" w:sz="8" w:val="single"/>
-              <w:left w:color="0076ed" w:space="0" w:sz="8" w:val="single"/>
-              <w:bottom w:color="0076ed" w:space="0" w:sz="8" w:val="single"/>
-              <w:right w:color="0076ed" w:space="0" w:sz="8" w:val="single"/>
-            </w:tcBorders>
-            <w:shd w:fill="auto" w:val="clear"/>
-            <w:tcMar>
-              <w:top w:w="100.0" w:type="dxa"/>
-              <w:left w:w="100.0" w:type="dxa"/>
-              <w:bottom w:w="100.0" w:type="dxa"/>
-              <w:right w:w="100.0" w:type="dxa"/>
-            </w:tcMar>
-            <w:vAlign w:val="top"/>
-          </w:tcPr>
-          <w:p>
-            <w:pPr>
-              <w:widowControl w:val="0"/>
-              <w:spacing w:after="0" w:before="0" w:lineRule="auto"/>
-              <w:jc w:val="left"/>
-              <w:rPr>
-                <w:rFonts w:ascii="Arial" w:cs="Arial" w:eastAsia="Arial" w:hAnsi="Arial"/>
-                <w:sz w:val="22"/>
-                <w:szCs w:val="22"/>
-              </w:rPr>
-            </w:pPr>
-            <w:r>
-              <w:rPr>
-                <w:rFonts w:ascii="Arial" w:cs="Arial" w:eastAsia="Arial" w:hAnsi="Arial"/>
-                <w:sz w:val="22"/>
-                <w:szCs w:val="22"/>
-                <w:rtl w:val="0"/>
-              </w:rPr>
               <w:t xml:space="preserve">Status</w:t>
             </w:r>
           </w:p>
@@ -23799,12 +23618,12 @@
                 <wp:inline distB="0" distT="0" distL="0" distR="0">
                   <wp:extent cx="171450" cy="209550"/>
                   <wp:effectExtent b="0" l="0" r="0" t="0"/>
-                  <wp:docPr id="30" name="image9.png"/>
+                  <wp:docPr id="30" name="image7.png"/>
                   <a:graphic>
                     <a:graphicData uri="http://schemas.openxmlformats.org/drawingml/2006/picture">
                       <pic:pic>
                         <pic:nvPicPr>
-                          <pic:cNvPr id="0" name="image9.png"/>
+                          <pic:cNvPr id="0" name="image7.png"/>
                           <pic:cNvPicPr preferRelativeResize="0"/>
                         </pic:nvPicPr>
                         <pic:blipFill>
@@ -23856,12 +23675,12 @@
                 <wp:inline distB="0" distT="0" distL="0" distR="0">
                   <wp:extent cx="190500" cy="219075"/>
                   <wp:effectExtent b="0" l="0" r="0" t="0"/>
-                  <wp:docPr id="38" name="image3.png"/>
+                  <wp:docPr id="38" name="image2.png"/>
                   <a:graphic>
                     <a:graphicData uri="http://schemas.openxmlformats.org/drawingml/2006/picture">
                       <pic:pic>
                         <pic:nvPicPr>
-                          <pic:cNvPr id="0" name="image3.png"/>
+                          <pic:cNvPr id="0" name="image2.png"/>
                           <pic:cNvPicPr preferRelativeResize="0"/>
                         </pic:nvPicPr>
                         <pic:blipFill>
@@ -24005,12 +23824,12 @@
                 <wp:inline distB="0" distT="0" distL="0" distR="0">
                   <wp:extent cx="171450" cy="209550"/>
                   <wp:effectExtent b="0" l="0" r="0" t="0"/>
-                  <wp:docPr id="36" name="image9.png"/>
+                  <wp:docPr id="36" name="image7.png"/>
                   <a:graphic>
                     <a:graphicData uri="http://schemas.openxmlformats.org/drawingml/2006/picture">
                       <pic:pic>
                         <pic:nvPicPr>
-                          <pic:cNvPr id="0" name="image9.png"/>
+                          <pic:cNvPr id="0" name="image7.png"/>
                           <pic:cNvPicPr preferRelativeResize="0"/>
                         </pic:nvPicPr>
                         <pic:blipFill>
@@ -24062,12 +23881,12 @@
                 <wp:inline distB="0" distT="0" distL="0" distR="0">
                   <wp:extent cx="190500" cy="219075"/>
                   <wp:effectExtent b="0" l="0" r="0" t="0"/>
-                  <wp:docPr id="21" name="image3.png"/>
+                  <wp:docPr id="21" name="image2.png"/>
                   <a:graphic>
                     <a:graphicData uri="http://schemas.openxmlformats.org/drawingml/2006/picture">
                       <pic:pic>
                         <pic:nvPicPr>
-                          <pic:cNvPr id="0" name="image3.png"/>
+                          <pic:cNvPr id="0" name="image2.png"/>
                           <pic:cNvPicPr preferRelativeResize="0"/>
                         </pic:nvPicPr>
                         <pic:blipFill>
@@ -24208,12 +24027,12 @@
                 <wp:inline distB="0" distT="0" distL="0" distR="0">
                   <wp:extent cx="171450" cy="209550"/>
                   <wp:effectExtent b="0" l="0" r="0" t="0"/>
-                  <wp:docPr id="22" name="image9.png"/>
+                  <wp:docPr id="22" name="image7.png"/>
                   <a:graphic>
                     <a:graphicData uri="http://schemas.openxmlformats.org/drawingml/2006/picture">
                       <pic:pic>
                         <pic:nvPicPr>
-                          <pic:cNvPr id="0" name="image9.png"/>
+                          <pic:cNvPr id="0" name="image7.png"/>
                           <pic:cNvPicPr preferRelativeResize="0"/>
                         </pic:nvPicPr>
                         <pic:blipFill>
@@ -24265,12 +24084,12 @@
                 <wp:inline distB="0" distT="0" distL="0" distR="0">
                   <wp:extent cx="190500" cy="219075"/>
                   <wp:effectExtent b="0" l="0" r="0" t="0"/>
-                  <wp:docPr id="10" name="image3.png"/>
+                  <wp:docPr id="10" name="image2.png"/>
                   <a:graphic>
                     <a:graphicData uri="http://schemas.openxmlformats.org/drawingml/2006/picture">
                       <pic:pic>
                         <pic:nvPicPr>
-                          <pic:cNvPr id="0" name="image3.png"/>
+                          <pic:cNvPr id="0" name="image2.png"/>
                           <pic:cNvPicPr preferRelativeResize="0"/>
                         </pic:nvPicPr>
                         <pic:blipFill>
@@ -24532,7 +24351,7 @@
           <w:szCs w:val="22"/>
           <w:rtl w:val="0"/>
         </w:rPr>
-        <w:t xml:space="preserve">Esse requisito permitirá que os atores alterem algum campo da editora. Todos os campos da tabela 13 poderão ser alterados, com exceção do campo CNPJ. Para que a alteração dos dados de uma determinada editora possa ser realizada, a editora deverá ser consultada através do ‘[</w:t>
+        <w:t xml:space="preserve">Esse requisito permitirá que os atores alterem algum campo da editora. Todos os campos da tabela 13 poderão ser alterados. Para que a alteração dos dados de uma determinada editora possa ser realizada, a editora deverá ser consultada através do ‘[</w:t>
       </w:r>
       <w:r>
         <w:rPr>
@@ -25134,7 +24953,7 @@
           <w:szCs w:val="22"/>
           <w:rtl w:val="0"/>
         </w:rPr>
-        <w:t xml:space="preserve">Administrador, Bibliotecário</w:t>
+        <w:t xml:space="preserve">Administrador, Bibliotecário, Aluno</w:t>
       </w:r>
     </w:p>
     <w:p>
@@ -25387,7 +25206,7 @@
                 <w:szCs w:val="22"/>
                 <w:rtl w:val="0"/>
               </w:rPr>
-              <w:t xml:space="preserve">* Identificador do Usuário</w:t>
+              <w:t xml:space="preserve">* Identificador do Aluno</w:t>
             </w:r>
           </w:p>
         </w:tc>
@@ -25425,7 +25244,7 @@
                 <w:szCs w:val="22"/>
                 <w:rtl w:val="0"/>
               </w:rPr>
-              <w:t xml:space="preserve">Campo de busca que permite ao operador procurar por um usuário existente através de seu nome ou CPF. Após a busca, o sistema exibe o ID interno do usuário. Este ID será vinculado à reserva. O usuário deve ter o status "Ativo".</w:t>
+              <w:t xml:space="preserve">Campo de busca que permite ao operador procurar por um aluno existente através de seu nome ou Nº de Matrícula. Após a busca, o sistema exibe o ID interno do aluno. Este ID será vinculado à reserva. O aluno deve ter o status "Ativo".</w:t>
             </w:r>
           </w:p>
         </w:tc>
@@ -25471,7 +25290,7 @@
                 <w:szCs w:val="22"/>
                 <w:rtl w:val="0"/>
               </w:rPr>
-              <w:t xml:space="preserve">* Identificador do Livro (ISBN)</w:t>
+              <w:t xml:space="preserve">* Identificador do Livro</w:t>
             </w:r>
           </w:p>
         </w:tc>
@@ -25695,7 +25514,7 @@
                 <w:szCs w:val="22"/>
                 <w:rtl w:val="0"/>
               </w:rPr>
-              <w:t xml:space="preserve"> da reserva (ex: 5 dias para Aluno, 7 dias para Professor após a Data de Reserva), no formato DD/MM/AAAA. Pode ser editado manualmente para ajustar o prazo em casos especiais (ex: livros de consulta, períodos de férias). </w:t>
+              <w:t xml:space="preserve"> da reserva (ex: 5 dias para Aluno após a Data de Reserva), no formato DD/MM/AAAA. Pode ser editado manualmente para ajustar o prazo em casos especiais (ex: livros de consulta, períodos de férias). </w:t>
             </w:r>
           </w:p>
         </w:tc>
@@ -25805,7 +25624,7 @@
       <w:pPr>
         <w:numPr>
           <w:ilvl w:val="0"/>
-          <w:numId w:val="37"/>
+          <w:numId w:val="36"/>
         </w:numPr>
         <w:spacing w:after="0" w:before="0" w:line="276" w:lineRule="auto"/>
         <w:ind w:left="720" w:hanging="360"/>
@@ -25823,7 +25642,7 @@
           <w:szCs w:val="22"/>
           <w:rtl w:val="0"/>
         </w:rPr>
-        <w:t xml:space="preserve">Durante o preenchimento dos campos Identificador do Usuário e Identificador do Livro (ISBN), o sistema deve verificar se há outra reserva com o Status ‘Ativa’  associada ao mesmo usuário e ao mesmo livro.</w:t>
+        <w:t xml:space="preserve">Durante o preenchimento dos campos Identificador do Aluno e Identificador do Livro (ISBN), o sistema deve verificar se há outra reserva com o Status ‘Ativa’ associada ao mesmo aluno e ao mesmo livro.</w:t>
       </w:r>
     </w:p>
     <w:p>
@@ -25846,7 +25665,7 @@
       <w:pPr>
         <w:numPr>
           <w:ilvl w:val="0"/>
-          <w:numId w:val="37"/>
+          <w:numId w:val="36"/>
         </w:numPr>
         <w:spacing w:after="0" w:before="0" w:lineRule="auto"/>
         <w:ind w:left="720" w:hanging="360"/>
@@ -25864,7 +25683,7 @@
           <w:szCs w:val="22"/>
           <w:rtl w:val="0"/>
         </w:rPr>
-        <w:t xml:space="preserve">Durante o preenchimento do campo Identificador do Usuário, o sistema deve verificar quantas reservas com o Status “Ativa” estão associadas ao usuário, não podendo ultrapassar o limite de 3 reservas ativas simultaneamente.</w:t>
+        <w:t xml:space="preserve">Durante o preenchimento do campo Identificador do Aluno, o sistema deve verificar quantas reservas com o Status “Ativa” estão associadas ao aluno, não podendo ultrapassar o limite de 3 reservas ativas simultaneamente.</w:t>
       </w:r>
     </w:p>
     <w:p>
@@ -25887,7 +25706,7 @@
       <w:pPr>
         <w:numPr>
           <w:ilvl w:val="0"/>
-          <w:numId w:val="37"/>
+          <w:numId w:val="36"/>
         </w:numPr>
         <w:spacing w:after="0" w:before="0" w:lineRule="auto"/>
         <w:ind w:left="720" w:hanging="360"/>
@@ -25905,7 +25724,25 @@
           <w:szCs w:val="22"/>
           <w:rtl w:val="0"/>
         </w:rPr>
-        <w:t xml:space="preserve">Durante o preenchimento do campo Identificador do Usuário, o sistema deve verificar se o Status do usuário é diferente de “Suspenso”.</w:t>
+        <w:t xml:space="preserve">Durante o preenchimento do campo Identificador do Aluno, o sistema deve verificar se o Status do aluno é </w:t>
+      </w:r>
+      <w:r>
+        <w:rPr>
+          <w:rFonts w:ascii="Arial" w:cs="Arial" w:eastAsia="Arial" w:hAnsi="Arial"/>
+          <w:sz w:val="22"/>
+          <w:szCs w:val="22"/>
+          <w:rtl w:val="0"/>
+        </w:rPr>
+        <w:t xml:space="preserve">diferente de</w:t>
+      </w:r>
+      <w:r>
+        <w:rPr>
+          <w:rFonts w:ascii="Arial" w:cs="Arial" w:eastAsia="Arial" w:hAnsi="Arial"/>
+          <w:sz w:val="22"/>
+          <w:szCs w:val="22"/>
+          <w:rtl w:val="0"/>
+        </w:rPr>
+        <w:t xml:space="preserve"> “Suspenso”.</w:t>
       </w:r>
     </w:p>
     <w:p>
@@ -25989,6 +25826,91 @@
         <w:jc w:val="left"/>
         <w:rPr>
           <w:rFonts w:ascii="Arial" w:cs="Arial" w:eastAsia="Arial" w:hAnsi="Arial"/>
+          <w:sz w:val="22"/>
+          <w:szCs w:val="22"/>
+        </w:rPr>
+      </w:pPr>
+      <w:r>
+        <w:rPr>
+          <w:rtl w:val="0"/>
+        </w:rPr>
+      </w:r>
+    </w:p>
+    <w:p>
+      <w:pPr>
+        <w:spacing w:after="0" w:before="0" w:lineRule="auto"/>
+        <w:jc w:val="left"/>
+        <w:rPr>
+          <w:rFonts w:ascii="Arial" w:cs="Arial" w:eastAsia="Arial" w:hAnsi="Arial"/>
+          <w:b w:val="1"/>
+          <w:sz w:val="22"/>
+          <w:szCs w:val="22"/>
+        </w:rPr>
+      </w:pPr>
+      <w:r>
+        <w:rPr>
+          <w:rtl w:val="0"/>
+        </w:rPr>
+      </w:r>
+    </w:p>
+    <w:p>
+      <w:pPr>
+        <w:spacing w:after="0" w:before="0" w:lineRule="auto"/>
+        <w:jc w:val="left"/>
+        <w:rPr>
+          <w:rFonts w:ascii="Arial" w:cs="Arial" w:eastAsia="Arial" w:hAnsi="Arial"/>
+          <w:b w:val="1"/>
+          <w:sz w:val="22"/>
+          <w:szCs w:val="22"/>
+        </w:rPr>
+      </w:pPr>
+      <w:r>
+        <w:rPr>
+          <w:rtl w:val="0"/>
+        </w:rPr>
+      </w:r>
+    </w:p>
+    <w:p>
+      <w:pPr>
+        <w:spacing w:after="0" w:before="0" w:lineRule="auto"/>
+        <w:jc w:val="left"/>
+        <w:rPr>
+          <w:rFonts w:ascii="Arial" w:cs="Arial" w:eastAsia="Arial" w:hAnsi="Arial"/>
+          <w:b w:val="1"/>
+          <w:sz w:val="22"/>
+          <w:szCs w:val="22"/>
+        </w:rPr>
+      </w:pPr>
+      <w:r>
+        <w:rPr>
+          <w:rtl w:val="0"/>
+        </w:rPr>
+      </w:r>
+    </w:p>
+    <w:p>
+      <w:pPr>
+        <w:spacing w:after="0" w:before="0" w:lineRule="auto"/>
+        <w:jc w:val="left"/>
+        <w:rPr>
+          <w:rFonts w:ascii="Arial" w:cs="Arial" w:eastAsia="Arial" w:hAnsi="Arial"/>
+          <w:b w:val="1"/>
+          <w:sz w:val="22"/>
+          <w:szCs w:val="22"/>
+        </w:rPr>
+      </w:pPr>
+      <w:r>
+        <w:rPr>
+          <w:rtl w:val="0"/>
+        </w:rPr>
+      </w:r>
+    </w:p>
+    <w:p>
+      <w:pPr>
+        <w:spacing w:after="0" w:before="0" w:lineRule="auto"/>
+        <w:jc w:val="left"/>
+        <w:rPr>
+          <w:rFonts w:ascii="Arial" w:cs="Arial" w:eastAsia="Arial" w:hAnsi="Arial"/>
+          <w:b w:val="1"/>
           <w:sz w:val="22"/>
           <w:szCs w:val="22"/>
         </w:rPr>
@@ -26355,7 +26277,7 @@
                 <w:szCs w:val="22"/>
                 <w:rtl w:val="0"/>
               </w:rPr>
-              <w:t xml:space="preserve">Usuário (Nome/CPF)</w:t>
+              <w:t xml:space="preserve">Aluno (Nome/Nº de Matrícula)</w:t>
             </w:r>
           </w:p>
         </w:tc>
@@ -26393,7 +26315,7 @@
                 <w:szCs w:val="22"/>
                 <w:rtl w:val="0"/>
               </w:rPr>
-              <w:t xml:space="preserve">Permite buscar reservas associadas a um usuário específico. O filtro pode ser aplicado digitando o nome completo ou o CPF do usuário (busca parcial ou exata, case-insensitive para nome).</w:t>
+              <w:t xml:space="preserve">Permite buscar reservas associadas a um aluno específico. O filtro pode ser aplicado digitando o nome completo ou o Nº de Matrícula do aluno (busca parcial ou exata, case-insensitive para nome).</w:t>
             </w:r>
           </w:p>
         </w:tc>
@@ -26966,12 +26888,12 @@
                 <wp:inline distB="0" distT="0" distL="0" distR="0">
                   <wp:extent cx="172085" cy="199390"/>
                   <wp:effectExtent b="0" l="0" r="0" t="0"/>
-                  <wp:docPr id="9" name="image7.png"/>
+                  <wp:docPr id="9" name="image6.png"/>
                   <a:graphic>
                     <a:graphicData uri="http://schemas.openxmlformats.org/drawingml/2006/picture">
                       <pic:pic>
                         <pic:nvPicPr>
-                          <pic:cNvPr id="0" name="image7.png"/>
+                          <pic:cNvPr id="0" name="image6.png"/>
                           <pic:cNvPicPr preferRelativeResize="0"/>
                         </pic:nvPicPr>
                         <pic:blipFill>
@@ -27023,12 +26945,12 @@
                 <wp:inline distB="0" distT="0" distL="0" distR="0">
                   <wp:extent cx="171450" cy="209550"/>
                   <wp:effectExtent b="0" l="0" r="0" t="0"/>
-                  <wp:docPr id="29" name="image10.png"/>
+                  <wp:docPr id="29" name="image8.png"/>
                   <a:graphic>
                     <a:graphicData uri="http://schemas.openxmlformats.org/drawingml/2006/picture">
                       <pic:pic>
                         <pic:nvPicPr>
-                          <pic:cNvPr id="0" name="image10.png"/>
+                          <pic:cNvPr id="0" name="image8.png"/>
                           <pic:cNvPicPr preferRelativeResize="0"/>
                         </pic:nvPicPr>
                         <pic:blipFill>
@@ -27080,12 +27002,12 @@
                 <wp:inline distB="0" distT="0" distL="0" distR="0">
                   <wp:extent cx="190500" cy="219075"/>
                   <wp:effectExtent b="0" l="0" r="0" t="0"/>
-                  <wp:docPr id="39" name="image4.png"/>
+                  <wp:docPr id="39" name="image3.png"/>
                   <a:graphic>
                     <a:graphicData uri="http://schemas.openxmlformats.org/drawingml/2006/picture">
                       <pic:pic>
                         <pic:nvPicPr>
-                          <pic:cNvPr id="0" name="image4.png"/>
+                          <pic:cNvPr id="0" name="image3.png"/>
                           <pic:cNvPicPr preferRelativeResize="0"/>
                         </pic:nvPicPr>
                         <pic:blipFill>
@@ -27247,12 +27169,12 @@
                 <wp:inline distB="0" distT="0" distL="0" distR="0">
                   <wp:extent cx="172085" cy="199390"/>
                   <wp:effectExtent b="0" l="0" r="0" t="0"/>
-                  <wp:docPr id="18" name="image7.png"/>
+                  <wp:docPr id="18" name="image6.png"/>
                   <a:graphic>
                     <a:graphicData uri="http://schemas.openxmlformats.org/drawingml/2006/picture">
                       <pic:pic>
                         <pic:nvPicPr>
-                          <pic:cNvPr id="0" name="image7.png"/>
+                          <pic:cNvPr id="0" name="image6.png"/>
                           <pic:cNvPicPr preferRelativeResize="0"/>
                         </pic:nvPicPr>
                         <pic:blipFill>
@@ -27304,12 +27226,12 @@
                 <wp:inline distB="0" distT="0" distL="0" distR="0">
                   <wp:extent cx="171450" cy="209550"/>
                   <wp:effectExtent b="0" l="0" r="0" t="0"/>
-                  <wp:docPr id="37" name="image10.png"/>
+                  <wp:docPr id="37" name="image8.png"/>
                   <a:graphic>
                     <a:graphicData uri="http://schemas.openxmlformats.org/drawingml/2006/picture">
                       <pic:pic>
                         <pic:nvPicPr>
-                          <pic:cNvPr id="0" name="image10.png"/>
+                          <pic:cNvPr id="0" name="image8.png"/>
                           <pic:cNvPicPr preferRelativeResize="0"/>
                         </pic:nvPicPr>
                         <pic:blipFill>
@@ -27361,12 +27283,12 @@
                 <wp:inline distB="0" distT="0" distL="0" distR="0">
                   <wp:extent cx="190500" cy="219075"/>
                   <wp:effectExtent b="0" l="0" r="0" t="0"/>
-                  <wp:docPr id="26" name="image4.png"/>
+                  <wp:docPr id="26" name="image3.png"/>
                   <a:graphic>
                     <a:graphicData uri="http://schemas.openxmlformats.org/drawingml/2006/picture">
                       <pic:pic>
                         <pic:nvPicPr>
-                          <pic:cNvPr id="0" name="image4.png"/>
+                          <pic:cNvPr id="0" name="image3.png"/>
                           <pic:cNvPicPr preferRelativeResize="0"/>
                         </pic:nvPicPr>
                         <pic:blipFill>
@@ -27524,12 +27446,12 @@
                 <wp:inline distB="0" distT="0" distL="0" distR="0">
                   <wp:extent cx="172085" cy="199390"/>
                   <wp:effectExtent b="0" l="0" r="0" t="0"/>
-                  <wp:docPr id="33" name="image7.png"/>
+                  <wp:docPr id="33" name="image6.png"/>
                   <a:graphic>
                     <a:graphicData uri="http://schemas.openxmlformats.org/drawingml/2006/picture">
                       <pic:pic>
                         <pic:nvPicPr>
-                          <pic:cNvPr id="0" name="image7.png"/>
+                          <pic:cNvPr id="0" name="image6.png"/>
                           <pic:cNvPicPr preferRelativeResize="0"/>
                         </pic:nvPicPr>
                         <pic:blipFill>
@@ -27581,12 +27503,12 @@
                 <wp:inline distB="0" distT="0" distL="0" distR="0">
                   <wp:extent cx="171450" cy="209550"/>
                   <wp:effectExtent b="0" l="0" r="0" t="0"/>
-                  <wp:docPr id="40" name="image10.png"/>
+                  <wp:docPr id="40" name="image8.png"/>
                   <a:graphic>
                     <a:graphicData uri="http://schemas.openxmlformats.org/drawingml/2006/picture">
                       <pic:pic>
                         <pic:nvPicPr>
-                          <pic:cNvPr id="0" name="image10.png"/>
+                          <pic:cNvPr id="0" name="image8.png"/>
                           <pic:cNvPicPr preferRelativeResize="0"/>
                         </pic:nvPicPr>
                         <pic:blipFill>
@@ -27638,12 +27560,12 @@
                 <wp:inline distB="0" distT="0" distL="0" distR="0">
                   <wp:extent cx="190500" cy="219075"/>
                   <wp:effectExtent b="0" l="0" r="0" t="0"/>
-                  <wp:docPr id="16" name="image4.png"/>
+                  <wp:docPr id="16" name="image3.png"/>
                   <a:graphic>
                     <a:graphicData uri="http://schemas.openxmlformats.org/drawingml/2006/picture">
                       <pic:pic>
                         <pic:nvPicPr>
-                          <pic:cNvPr id="0" name="image4.png"/>
+                          <pic:cNvPr id="0" name="image3.png"/>
                           <pic:cNvPicPr preferRelativeResize="0"/>
                         </pic:nvPicPr>
                         <pic:blipFill>
@@ -27905,7 +27827,7 @@
           <w:szCs w:val="22"/>
           <w:rtl w:val="0"/>
         </w:rPr>
-        <w:t xml:space="preserve">Esse requisito permitirá que os atores alterem algum campo da reserva. Todos os campos da tabela 16 poderão ser alterados, com exceção dos campos Identificador do Usuário, Identificador do Livro (ISBN) e Data de Reserva. Para que a alteração dos dados de uma determinada reserva possa ser realizada, a reserva deverá ser consultada através do ‘[</w:t>
+        <w:t xml:space="preserve">Esse requisito permitirá que os atores alterem algum campo da reserva. Todos os campos da tabela 16 poderão ser alterados, com exceção dos campos Identificador do Aluno, Identificador do Livro e Data de Reserva. Para que a alteração dos dados de uma determinada reserva possa ser realizada, a reserva deverá ser consultada através do ‘[</w:t>
       </w:r>
       <w:r>
         <w:rPr>
@@ -28319,7 +28241,7 @@
       <w:pPr>
         <w:numPr>
           <w:ilvl w:val="0"/>
-          <w:numId w:val="35"/>
+          <w:numId w:val="34"/>
         </w:numPr>
         <w:spacing w:after="0" w:before="0" w:lineRule="auto"/>
         <w:ind w:left="720" w:hanging="360"/>
@@ -28437,6 +28359,40 @@
         <w:jc w:val="left"/>
         <w:rPr>
           <w:rFonts w:ascii="Arial" w:cs="Arial" w:eastAsia="Arial" w:hAnsi="Arial"/>
+          <w:sz w:val="22"/>
+          <w:szCs w:val="22"/>
+        </w:rPr>
+      </w:pPr>
+      <w:r>
+        <w:rPr>
+          <w:rtl w:val="0"/>
+        </w:rPr>
+      </w:r>
+    </w:p>
+    <w:p>
+      <w:pPr>
+        <w:spacing w:after="0" w:before="0" w:lineRule="auto"/>
+        <w:jc w:val="left"/>
+        <w:rPr>
+          <w:rFonts w:ascii="Arial" w:cs="Arial" w:eastAsia="Arial" w:hAnsi="Arial"/>
+          <w:b w:val="1"/>
+          <w:sz w:val="22"/>
+          <w:szCs w:val="22"/>
+        </w:rPr>
+      </w:pPr>
+      <w:r>
+        <w:rPr>
+          <w:rtl w:val="0"/>
+        </w:rPr>
+      </w:r>
+    </w:p>
+    <w:p>
+      <w:pPr>
+        <w:spacing w:after="0" w:before="0" w:lineRule="auto"/>
+        <w:jc w:val="left"/>
+        <w:rPr>
+          <w:rFonts w:ascii="Arial" w:cs="Arial" w:eastAsia="Arial" w:hAnsi="Arial"/>
+          <w:b w:val="1"/>
           <w:sz w:val="22"/>
           <w:szCs w:val="22"/>
         </w:rPr>
@@ -29146,7 +29102,7 @@
       <w:pPr>
         <w:numPr>
           <w:ilvl w:val="0"/>
-          <w:numId w:val="36"/>
+          <w:numId w:val="35"/>
         </w:numPr>
         <w:spacing w:after="0" w:before="0" w:line="276" w:lineRule="auto"/>
         <w:ind w:left="720" w:hanging="360"/>
@@ -29187,7 +29143,7 @@
       <w:pPr>
         <w:numPr>
           <w:ilvl w:val="0"/>
-          <w:numId w:val="36"/>
+          <w:numId w:val="35"/>
         </w:numPr>
         <w:spacing w:after="0" w:before="0" w:line="276" w:lineRule="auto"/>
         <w:ind w:left="720" w:hanging="360"/>
@@ -30519,7 +30475,7 @@
       <w:pPr>
         <w:numPr>
           <w:ilvl w:val="0"/>
-          <w:numId w:val="36"/>
+          <w:numId w:val="35"/>
         </w:numPr>
         <w:spacing w:after="0" w:before="0" w:line="276" w:lineRule="auto"/>
         <w:ind w:left="720" w:hanging="360"/>
@@ -30560,7 +30516,7 @@
       <w:pPr>
         <w:numPr>
           <w:ilvl w:val="0"/>
-          <w:numId w:val="36"/>
+          <w:numId w:val="35"/>
         </w:numPr>
         <w:spacing w:after="0" w:before="0" w:line="276" w:lineRule="auto"/>
         <w:ind w:left="720" w:hanging="360"/>
@@ -30674,12 +30630,12 @@
           <wp:inline distB="114300" distT="114300" distL="114300" distR="114300">
             <wp:extent cx="2430300" cy="3256766"/>
             <wp:effectExtent b="0" l="0" r="0" t="0"/>
-            <wp:docPr id="25" name="image11.png"/>
+            <wp:docPr id="25" name="image13.png"/>
             <a:graphic>
               <a:graphicData uri="http://schemas.openxmlformats.org/drawingml/2006/picture">
                 <pic:pic>
                   <pic:nvPicPr>
-                    <pic:cNvPr id="0" name="image11.png"/>
+                    <pic:cNvPr id="0" name="image13.png"/>
                     <pic:cNvPicPr preferRelativeResize="0"/>
                   </pic:nvPicPr>
                   <pic:blipFill>
@@ -34518,12 +34474,12 @@
               <wp:inline distB="0" distT="0" distL="0" distR="0">
                 <wp:extent cx="1956435" cy="596900"/>
                 <wp:effectExtent b="0" l="0" r="0" t="0"/>
-                <wp:docPr id="45" name="image13.jpg"/>
+                <wp:docPr id="45" name="image11.jpg"/>
                 <a:graphic>
                   <a:graphicData uri="http://schemas.openxmlformats.org/drawingml/2006/picture">
                     <pic:pic>
                       <pic:nvPicPr>
-                        <pic:cNvPr id="0" name="image13.jpg"/>
+                        <pic:cNvPr id="0" name="image11.jpg"/>
                         <pic:cNvPicPr preferRelativeResize="0"/>
                       </pic:nvPicPr>
                       <pic:blipFill>
@@ -38484,116 +38440,6 @@
     </w:lvl>
   </w:abstractNum>
   <w:abstractNum w:abstractNumId="37">
-    <w:lvl w:ilvl="0">
-      <w:start w:val="1"/>
-      <w:numFmt w:val="bullet"/>
-      <w:lvlText w:val="●"/>
-      <w:lvlJc w:val="left"/>
-      <w:pPr>
-        <w:ind w:left="720" w:hanging="360"/>
-      </w:pPr>
-      <w:rPr>
-        <w:u w:val="none"/>
-      </w:rPr>
-    </w:lvl>
-    <w:lvl w:ilvl="1">
-      <w:start w:val="1"/>
-      <w:numFmt w:val="bullet"/>
-      <w:lvlText w:val="○"/>
-      <w:lvlJc w:val="left"/>
-      <w:pPr>
-        <w:ind w:left="1440" w:hanging="360"/>
-      </w:pPr>
-      <w:rPr>
-        <w:u w:val="none"/>
-      </w:rPr>
-    </w:lvl>
-    <w:lvl w:ilvl="2">
-      <w:start w:val="1"/>
-      <w:numFmt w:val="bullet"/>
-      <w:lvlText w:val="■"/>
-      <w:lvlJc w:val="left"/>
-      <w:pPr>
-        <w:ind w:left="2160" w:hanging="360"/>
-      </w:pPr>
-      <w:rPr>
-        <w:u w:val="none"/>
-      </w:rPr>
-    </w:lvl>
-    <w:lvl w:ilvl="3">
-      <w:start w:val="1"/>
-      <w:numFmt w:val="bullet"/>
-      <w:lvlText w:val="●"/>
-      <w:lvlJc w:val="left"/>
-      <w:pPr>
-        <w:ind w:left="2880" w:hanging="360"/>
-      </w:pPr>
-      <w:rPr>
-        <w:u w:val="none"/>
-      </w:rPr>
-    </w:lvl>
-    <w:lvl w:ilvl="4">
-      <w:start w:val="1"/>
-      <w:numFmt w:val="bullet"/>
-      <w:lvlText w:val="○"/>
-      <w:lvlJc w:val="left"/>
-      <w:pPr>
-        <w:ind w:left="3600" w:hanging="360"/>
-      </w:pPr>
-      <w:rPr>
-        <w:u w:val="none"/>
-      </w:rPr>
-    </w:lvl>
-    <w:lvl w:ilvl="5">
-      <w:start w:val="1"/>
-      <w:numFmt w:val="bullet"/>
-      <w:lvlText w:val="■"/>
-      <w:lvlJc w:val="left"/>
-      <w:pPr>
-        <w:ind w:left="4320" w:hanging="360"/>
-      </w:pPr>
-      <w:rPr>
-        <w:u w:val="none"/>
-      </w:rPr>
-    </w:lvl>
-    <w:lvl w:ilvl="6">
-      <w:start w:val="1"/>
-      <w:numFmt w:val="bullet"/>
-      <w:lvlText w:val="●"/>
-      <w:lvlJc w:val="left"/>
-      <w:pPr>
-        <w:ind w:left="5040" w:hanging="360"/>
-      </w:pPr>
-      <w:rPr>
-        <w:u w:val="none"/>
-      </w:rPr>
-    </w:lvl>
-    <w:lvl w:ilvl="7">
-      <w:start w:val="1"/>
-      <w:numFmt w:val="bullet"/>
-      <w:lvlText w:val="○"/>
-      <w:lvlJc w:val="left"/>
-      <w:pPr>
-        <w:ind w:left="5760" w:hanging="360"/>
-      </w:pPr>
-      <w:rPr>
-        <w:u w:val="none"/>
-      </w:rPr>
-    </w:lvl>
-    <w:lvl w:ilvl="8">
-      <w:start w:val="1"/>
-      <w:numFmt w:val="bullet"/>
-      <w:lvlText w:val="■"/>
-      <w:lvlJc w:val="left"/>
-      <w:pPr>
-        <w:ind w:left="6480" w:hanging="360"/>
-      </w:pPr>
-      <w:rPr>
-        <w:u w:val="none"/>
-      </w:rPr>
-    </w:lvl>
-  </w:abstractNum>
-  <w:abstractNum w:abstractNumId="38">
     <w:lvl w:ilvl="0">
       <w:start w:val="1"/>
       <w:numFmt w:val="bullet"/>
@@ -38813,9 +38659,6 @@
   </w:num>
   <w:num w:numId="37">
     <w:abstractNumId w:val="37"/>
-  </w:num>
-  <w:num w:numId="38">
-    <w:abstractNumId w:val="38"/>
   </w:num>
 </w:numbering>
 </file>

</xml_diff>

<commit_message>
feature: new frontend interface and cruds
</commit_message>
<xml_diff>
--- a/documentação/Documento de Requisitos (DRE).docx
+++ b/documentação/Documento de Requisitos (DRE).docx
@@ -114,12 +114,12 @@
                 <wp:extent cx="1104265" cy="674370"/>
                 <wp:effectExtent b="0" l="0" r="0" t="0"/>
                 <wp:wrapNone/>
-                <wp:docPr id="3" name="image9.png"/>
+                <wp:docPr id="3" name="image11.png"/>
                 <a:graphic>
                   <a:graphicData uri="http://schemas.openxmlformats.org/drawingml/2006/picture">
                     <pic:pic>
                       <pic:nvPicPr>
-                        <pic:cNvPr id="0" name="image9.png"/>
+                        <pic:cNvPr id="0" name="image11.png"/>
                         <pic:cNvPicPr preferRelativeResize="0"/>
                       </pic:nvPicPr>
                       <pic:blipFill>
@@ -577,12 +577,12 @@
           <wp:inline distB="0" distT="0" distL="0" distR="0">
             <wp:extent cx="2614295" cy="803910"/>
             <wp:effectExtent b="0" l="0" r="0" t="0"/>
-            <wp:docPr id="41" name="image11.jpg"/>
+            <wp:docPr id="41" name="image8.jpg"/>
             <a:graphic>
               <a:graphicData uri="http://schemas.openxmlformats.org/drawingml/2006/picture">
                 <pic:pic>
                   <pic:nvPicPr>
-                    <pic:cNvPr id="0" name="image11.jpg"/>
+                    <pic:cNvPr id="0" name="image8.jpg"/>
                     <pic:cNvPicPr preferRelativeResize="0"/>
                   </pic:nvPicPr>
                   <pic:blipFill>
@@ -3611,7 +3611,7 @@
     </w:p>
     <w:sdt>
       <w:sdtPr>
-        <w:id w:val="488533217"/>
+        <w:id w:val="-2118193850"/>
         <w:docPartObj>
           <w:docPartGallery w:val="Table of Contents"/>
           <w:docPartUnique w:val="1"/>
@@ -11794,12 +11794,12 @@
                 <wp:inline distB="0" distT="0" distL="0" distR="0">
                   <wp:extent cx="171450" cy="209550"/>
                   <wp:effectExtent b="0" l="0" r="0" t="0"/>
-                  <wp:docPr id="6" name="image1.png"/>
+                  <wp:docPr id="6" name="image3.png"/>
                   <a:graphic>
                     <a:graphicData uri="http://schemas.openxmlformats.org/drawingml/2006/picture">
                       <pic:pic>
                         <pic:nvPicPr>
-                          <pic:cNvPr id="0" name="image1.png"/>
+                          <pic:cNvPr id="0" name="image3.png"/>
                           <pic:cNvPicPr preferRelativeResize="0"/>
                         </pic:nvPicPr>
                         <pic:blipFill>
@@ -11850,12 +11850,12 @@
                 <wp:inline distB="0" distT="0" distL="0" distR="0">
                   <wp:extent cx="190500" cy="219075"/>
                   <wp:effectExtent b="0" l="0" r="0" t="0"/>
-                  <wp:docPr id="37" name="image2.png"/>
+                  <wp:docPr id="37" name="image6.png"/>
                   <a:graphic>
                     <a:graphicData uri="http://schemas.openxmlformats.org/drawingml/2006/picture">
                       <pic:pic>
                         <pic:nvPicPr>
-                          <pic:cNvPr id="0" name="image2.png"/>
+                          <pic:cNvPr id="0" name="image6.png"/>
                           <pic:cNvPicPr preferRelativeResize="0"/>
                         </pic:nvPicPr>
                         <pic:blipFill>
@@ -12004,12 +12004,12 @@
                 <wp:inline distB="0" distT="0" distL="0" distR="0">
                   <wp:extent cx="171450" cy="209550"/>
                   <wp:effectExtent b="0" l="0" r="0" t="0"/>
-                  <wp:docPr id="30" name="image1.png"/>
+                  <wp:docPr id="30" name="image3.png"/>
                   <a:graphic>
                     <a:graphicData uri="http://schemas.openxmlformats.org/drawingml/2006/picture">
                       <pic:pic>
                         <pic:nvPicPr>
-                          <pic:cNvPr id="0" name="image1.png"/>
+                          <pic:cNvPr id="0" name="image3.png"/>
                           <pic:cNvPicPr preferRelativeResize="0"/>
                         </pic:nvPicPr>
                         <pic:blipFill>
@@ -12062,12 +12062,12 @@
                 <wp:inline distB="0" distT="0" distL="0" distR="0">
                   <wp:extent cx="190500" cy="219075"/>
                   <wp:effectExtent b="0" l="0" r="0" t="0"/>
-                  <wp:docPr id="10" name="image2.png"/>
+                  <wp:docPr id="10" name="image6.png"/>
                   <a:graphic>
                     <a:graphicData uri="http://schemas.openxmlformats.org/drawingml/2006/picture">
                       <pic:pic>
                         <pic:nvPicPr>
-                          <pic:cNvPr id="0" name="image2.png"/>
+                          <pic:cNvPr id="0" name="image6.png"/>
                           <pic:cNvPicPr preferRelativeResize="0"/>
                         </pic:nvPicPr>
                         <pic:blipFill>
@@ -12218,12 +12218,12 @@
                 <wp:inline distB="0" distT="0" distL="0" distR="0">
                   <wp:extent cx="171450" cy="209550"/>
                   <wp:effectExtent b="0" l="0" r="0" t="0"/>
-                  <wp:docPr id="35" name="image1.png"/>
+                  <wp:docPr id="35" name="image3.png"/>
                   <a:graphic>
                     <a:graphicData uri="http://schemas.openxmlformats.org/drawingml/2006/picture">
                       <pic:pic>
                         <pic:nvPicPr>
-                          <pic:cNvPr id="0" name="image1.png"/>
+                          <pic:cNvPr id="0" name="image3.png"/>
                           <pic:cNvPicPr preferRelativeResize="0"/>
                         </pic:nvPicPr>
                         <pic:blipFill>
@@ -12274,12 +12274,12 @@
                 <wp:inline distB="0" distT="0" distL="0" distR="0">
                   <wp:extent cx="190500" cy="219075"/>
                   <wp:effectExtent b="0" l="0" r="0" t="0"/>
-                  <wp:docPr id="23" name="image2.png"/>
+                  <wp:docPr id="23" name="image6.png"/>
                   <a:graphic>
                     <a:graphicData uri="http://schemas.openxmlformats.org/drawingml/2006/picture">
                       <pic:pic>
                         <pic:nvPicPr>
-                          <pic:cNvPr id="0" name="image2.png"/>
+                          <pic:cNvPr id="0" name="image6.png"/>
                           <pic:cNvPicPr preferRelativeResize="0"/>
                         </pic:nvPicPr>
                         <pic:blipFill>
@@ -14665,12 +14665,12 @@
                 <wp:inline distB="0" distT="0" distL="0" distR="0">
                   <wp:extent cx="171450" cy="209550"/>
                   <wp:effectExtent b="0" l="0" r="0" t="0"/>
-                  <wp:docPr id="13" name="image1.png"/>
+                  <wp:docPr id="13" name="image3.png"/>
                   <a:graphic>
                     <a:graphicData uri="http://schemas.openxmlformats.org/drawingml/2006/picture">
                       <pic:pic>
                         <pic:nvPicPr>
-                          <pic:cNvPr id="0" name="image1.png"/>
+                          <pic:cNvPr id="0" name="image3.png"/>
                           <pic:cNvPicPr preferRelativeResize="0"/>
                         </pic:nvPicPr>
                         <pic:blipFill>
@@ -14723,12 +14723,12 @@
                 <wp:inline distB="0" distT="0" distL="0" distR="0">
                   <wp:extent cx="190500" cy="219075"/>
                   <wp:effectExtent b="0" l="0" r="0" t="0"/>
-                  <wp:docPr id="19" name="image2.png"/>
+                  <wp:docPr id="19" name="image6.png"/>
                   <a:graphic>
                     <a:graphicData uri="http://schemas.openxmlformats.org/drawingml/2006/picture">
                       <pic:pic>
                         <pic:nvPicPr>
-                          <pic:cNvPr id="0" name="image2.png"/>
+                          <pic:cNvPr id="0" name="image6.png"/>
                           <pic:cNvPicPr preferRelativeResize="0"/>
                         </pic:nvPicPr>
                         <pic:blipFill>
@@ -14878,12 +14878,12 @@
                 <wp:inline distB="0" distT="0" distL="0" distR="0">
                   <wp:extent cx="171450" cy="209550"/>
                   <wp:effectExtent b="0" l="0" r="0" t="0"/>
-                  <wp:docPr id="22" name="image1.png"/>
+                  <wp:docPr id="22" name="image3.png"/>
                   <a:graphic>
                     <a:graphicData uri="http://schemas.openxmlformats.org/drawingml/2006/picture">
                       <pic:pic>
                         <pic:nvPicPr>
-                          <pic:cNvPr id="0" name="image1.png"/>
+                          <pic:cNvPr id="0" name="image3.png"/>
                           <pic:cNvPicPr preferRelativeResize="0"/>
                         </pic:nvPicPr>
                         <pic:blipFill>
@@ -14936,12 +14936,12 @@
                 <wp:inline distB="0" distT="0" distL="0" distR="0">
                   <wp:extent cx="190500" cy="219075"/>
                   <wp:effectExtent b="0" l="0" r="0" t="0"/>
-                  <wp:docPr id="38" name="image2.png"/>
+                  <wp:docPr id="38" name="image6.png"/>
                   <a:graphic>
                     <a:graphicData uri="http://schemas.openxmlformats.org/drawingml/2006/picture">
                       <pic:pic>
                         <pic:nvPicPr>
-                          <pic:cNvPr id="0" name="image2.png"/>
+                          <pic:cNvPr id="0" name="image6.png"/>
                           <pic:cNvPicPr preferRelativeResize="0"/>
                         </pic:nvPicPr>
                         <pic:blipFill>
@@ -15085,12 +15085,12 @@
                 <wp:inline distB="0" distT="0" distL="0" distR="0">
                   <wp:extent cx="171450" cy="209550"/>
                   <wp:effectExtent b="0" l="0" r="0" t="0"/>
-                  <wp:docPr id="18" name="image1.png"/>
+                  <wp:docPr id="18" name="image3.png"/>
                   <a:graphic>
                     <a:graphicData uri="http://schemas.openxmlformats.org/drawingml/2006/picture">
                       <pic:pic>
                         <pic:nvPicPr>
-                          <pic:cNvPr id="0" name="image1.png"/>
+                          <pic:cNvPr id="0" name="image3.png"/>
                           <pic:cNvPicPr preferRelativeResize="0"/>
                         </pic:nvPicPr>
                         <pic:blipFill>
@@ -15143,12 +15143,12 @@
                 <wp:inline distB="0" distT="0" distL="0" distR="0">
                   <wp:extent cx="190500" cy="219075"/>
                   <wp:effectExtent b="0" l="0" r="0" t="0"/>
-                  <wp:docPr id="39" name="image2.png"/>
+                  <wp:docPr id="39" name="image6.png"/>
                   <a:graphic>
                     <a:graphicData uri="http://schemas.openxmlformats.org/drawingml/2006/picture">
                       <pic:pic>
                         <pic:nvPicPr>
-                          <pic:cNvPr id="0" name="image2.png"/>
+                          <pic:cNvPr id="0" name="image6.png"/>
                           <pic:cNvPicPr preferRelativeResize="0"/>
                         </pic:nvPicPr>
                         <pic:blipFill>
@@ -17597,12 +17597,12 @@
                 <wp:inline distB="0" distT="0" distL="0" distR="0">
                   <wp:extent cx="171450" cy="209550"/>
                   <wp:effectExtent b="0" l="0" r="0" t="0"/>
-                  <wp:docPr id="15" name="image1.png"/>
+                  <wp:docPr id="15" name="image3.png"/>
                   <a:graphic>
                     <a:graphicData uri="http://schemas.openxmlformats.org/drawingml/2006/picture">
                       <pic:pic>
                         <pic:nvPicPr>
-                          <pic:cNvPr id="0" name="image1.png"/>
+                          <pic:cNvPr id="0" name="image3.png"/>
                           <pic:cNvPicPr preferRelativeResize="0"/>
                         </pic:nvPicPr>
                         <pic:blipFill>
@@ -17655,12 +17655,12 @@
                 <wp:inline distB="0" distT="0" distL="0" distR="0">
                   <wp:extent cx="190500" cy="219075"/>
                   <wp:effectExtent b="0" l="0" r="0" t="0"/>
-                  <wp:docPr id="21" name="image2.png"/>
+                  <wp:docPr id="21" name="image6.png"/>
                   <a:graphic>
                     <a:graphicData uri="http://schemas.openxmlformats.org/drawingml/2006/picture">
                       <pic:pic>
                         <pic:nvPicPr>
-                          <pic:cNvPr id="0" name="image2.png"/>
+                          <pic:cNvPr id="0" name="image6.png"/>
                           <pic:cNvPicPr preferRelativeResize="0"/>
                         </pic:nvPicPr>
                         <pic:blipFill>
@@ -17810,12 +17810,12 @@
                 <wp:inline distB="0" distT="0" distL="0" distR="0">
                   <wp:extent cx="171450" cy="209550"/>
                   <wp:effectExtent b="0" l="0" r="0" t="0"/>
-                  <wp:docPr id="20" name="image1.png"/>
+                  <wp:docPr id="20" name="image3.png"/>
                   <a:graphic>
                     <a:graphicData uri="http://schemas.openxmlformats.org/drawingml/2006/picture">
                       <pic:pic>
                         <pic:nvPicPr>
-                          <pic:cNvPr id="0" name="image1.png"/>
+                          <pic:cNvPr id="0" name="image3.png"/>
                           <pic:cNvPicPr preferRelativeResize="0"/>
                         </pic:nvPicPr>
                         <pic:blipFill>
@@ -17868,12 +17868,12 @@
                 <wp:inline distB="0" distT="0" distL="0" distR="0">
                   <wp:extent cx="190500" cy="219075"/>
                   <wp:effectExtent b="0" l="0" r="0" t="0"/>
-                  <wp:docPr id="26" name="image2.png"/>
+                  <wp:docPr id="26" name="image6.png"/>
                   <a:graphic>
                     <a:graphicData uri="http://schemas.openxmlformats.org/drawingml/2006/picture">
                       <pic:pic>
                         <pic:nvPicPr>
-                          <pic:cNvPr id="0" name="image2.png"/>
+                          <pic:cNvPr id="0" name="image6.png"/>
                           <pic:cNvPicPr preferRelativeResize="0"/>
                         </pic:nvPicPr>
                         <pic:blipFill>
@@ -18017,12 +18017,12 @@
                 <wp:inline distB="0" distT="0" distL="0" distR="0">
                   <wp:extent cx="171450" cy="209550"/>
                   <wp:effectExtent b="0" l="0" r="0" t="0"/>
-                  <wp:docPr id="29" name="image1.png"/>
+                  <wp:docPr id="29" name="image3.png"/>
                   <a:graphic>
                     <a:graphicData uri="http://schemas.openxmlformats.org/drawingml/2006/picture">
                       <pic:pic>
                         <pic:nvPicPr>
-                          <pic:cNvPr id="0" name="image1.png"/>
+                          <pic:cNvPr id="0" name="image3.png"/>
                           <pic:cNvPicPr preferRelativeResize="0"/>
                         </pic:nvPicPr>
                         <pic:blipFill>
@@ -18075,12 +18075,12 @@
                 <wp:inline distB="0" distT="0" distL="0" distR="0">
                   <wp:extent cx="190500" cy="219075"/>
                   <wp:effectExtent b="0" l="0" r="0" t="0"/>
-                  <wp:docPr id="36" name="image2.png"/>
+                  <wp:docPr id="36" name="image6.png"/>
                   <a:graphic>
                     <a:graphicData uri="http://schemas.openxmlformats.org/drawingml/2006/picture">
                       <pic:pic>
                         <pic:nvPicPr>
-                          <pic:cNvPr id="0" name="image2.png"/>
+                          <pic:cNvPr id="0" name="image6.png"/>
                           <pic:cNvPicPr preferRelativeResize="0"/>
                         </pic:nvPicPr>
                         <pic:blipFill>
@@ -21215,12 +21215,12 @@
                 <wp:inline distB="0" distT="0" distL="0" distR="0">
                   <wp:extent cx="171450" cy="209550"/>
                   <wp:effectExtent b="0" l="0" r="0" t="0"/>
-                  <wp:docPr id="44" name="image1.png"/>
+                  <wp:docPr id="44" name="image3.png"/>
                   <a:graphic>
                     <a:graphicData uri="http://schemas.openxmlformats.org/drawingml/2006/picture">
                       <pic:pic>
                         <pic:nvPicPr>
-                          <pic:cNvPr id="0" name="image1.png"/>
+                          <pic:cNvPr id="0" name="image3.png"/>
                           <pic:cNvPicPr preferRelativeResize="0"/>
                         </pic:nvPicPr>
                         <pic:blipFill>
@@ -21273,12 +21273,12 @@
                 <wp:inline distB="0" distT="0" distL="0" distR="0">
                   <wp:extent cx="190500" cy="219075"/>
                   <wp:effectExtent b="0" l="0" r="0" t="0"/>
-                  <wp:docPr id="17" name="image2.png"/>
+                  <wp:docPr id="17" name="image6.png"/>
                   <a:graphic>
                     <a:graphicData uri="http://schemas.openxmlformats.org/drawingml/2006/picture">
                       <pic:pic>
                         <pic:nvPicPr>
-                          <pic:cNvPr id="0" name="image2.png"/>
+                          <pic:cNvPr id="0" name="image6.png"/>
                           <pic:cNvPicPr preferRelativeResize="0"/>
                         </pic:nvPicPr>
                         <pic:blipFill>
@@ -21428,12 +21428,12 @@
                 <wp:inline distB="0" distT="0" distL="0" distR="0">
                   <wp:extent cx="171450" cy="209550"/>
                   <wp:effectExtent b="0" l="0" r="0" t="0"/>
-                  <wp:docPr id="9" name="image1.png"/>
+                  <wp:docPr id="9" name="image3.png"/>
                   <a:graphic>
                     <a:graphicData uri="http://schemas.openxmlformats.org/drawingml/2006/picture">
                       <pic:pic>
                         <pic:nvPicPr>
-                          <pic:cNvPr id="0" name="image1.png"/>
+                          <pic:cNvPr id="0" name="image3.png"/>
                           <pic:cNvPicPr preferRelativeResize="0"/>
                         </pic:nvPicPr>
                         <pic:blipFill>
@@ -21486,12 +21486,12 @@
                 <wp:inline distB="0" distT="0" distL="0" distR="0">
                   <wp:extent cx="190500" cy="219075"/>
                   <wp:effectExtent b="0" l="0" r="0" t="0"/>
-                  <wp:docPr id="40" name="image2.png"/>
+                  <wp:docPr id="40" name="image6.png"/>
                   <a:graphic>
                     <a:graphicData uri="http://schemas.openxmlformats.org/drawingml/2006/picture">
                       <pic:pic>
                         <pic:nvPicPr>
-                          <pic:cNvPr id="0" name="image2.png"/>
+                          <pic:cNvPr id="0" name="image6.png"/>
                           <pic:cNvPicPr preferRelativeResize="0"/>
                         </pic:nvPicPr>
                         <pic:blipFill>
@@ -21635,12 +21635,12 @@
                 <wp:inline distB="0" distT="0" distL="0" distR="0">
                   <wp:extent cx="171450" cy="209550"/>
                   <wp:effectExtent b="0" l="0" r="0" t="0"/>
-                  <wp:docPr id="43" name="image1.png"/>
+                  <wp:docPr id="43" name="image3.png"/>
                   <a:graphic>
                     <a:graphicData uri="http://schemas.openxmlformats.org/drawingml/2006/picture">
                       <pic:pic>
                         <pic:nvPicPr>
-                          <pic:cNvPr id="0" name="image1.png"/>
+                          <pic:cNvPr id="0" name="image3.png"/>
                           <pic:cNvPicPr preferRelativeResize="0"/>
                         </pic:nvPicPr>
                         <pic:blipFill>
@@ -21693,12 +21693,12 @@
                 <wp:inline distB="0" distT="0" distL="0" distR="0">
                   <wp:extent cx="190500" cy="219075"/>
                   <wp:effectExtent b="0" l="0" r="0" t="0"/>
-                  <wp:docPr id="7" name="image2.png"/>
+                  <wp:docPr id="7" name="image6.png"/>
                   <a:graphic>
                     <a:graphicData uri="http://schemas.openxmlformats.org/drawingml/2006/picture">
                       <pic:pic>
                         <pic:nvPicPr>
-                          <pic:cNvPr id="0" name="image2.png"/>
+                          <pic:cNvPr id="0" name="image6.png"/>
                           <pic:cNvPicPr preferRelativeResize="0"/>
                         </pic:nvPicPr>
                         <pic:blipFill>
@@ -22946,7 +22946,25 @@
                 <w:szCs w:val="22"/>
                 <w:rtl w:val="0"/>
               </w:rPr>
-              <w:t xml:space="preserve">Campo de busca que permite ao operador procurar por um aluno existente através de seu nome ou Nº de Matrícula. Após a busca, o sistema exibe o ID interno do aluno. Este ID será vinculado ao empréstimo. O aluno deve ter o status "Ativo" e não pode ter pendências (empréstimos atrasados).</w:t>
+              <w:t xml:space="preserve">Campo fechado com as opções provenientes do ‘[</w:t>
+            </w:r>
+            <w:r>
+              <w:rPr>
+                <w:rFonts w:ascii="Arial" w:cs="Arial" w:eastAsia="Arial" w:hAnsi="Arial"/>
+                <w:sz w:val="22"/>
+                <w:szCs w:val="22"/>
+                <w:rtl w:val="0"/>
+              </w:rPr>
+              <w:t xml:space="preserve">RFS01</w:t>
+            </w:r>
+            <w:r>
+              <w:rPr>
+                <w:rFonts w:ascii="Arial" w:cs="Arial" w:eastAsia="Arial" w:hAnsi="Arial"/>
+                <w:sz w:val="22"/>
+                <w:szCs w:val="22"/>
+                <w:rtl w:val="0"/>
+              </w:rPr>
+              <w:t xml:space="preserve">] Inserir Aluno’ para inserir o aluno responsável pelo empréstimo. O sistema exibe o Nome e N° de Matrícula do aluno e garantiu que deve ter o status "Ativo" e não pode ter pendências (empréstimos atrasados). O Nº de Matrícula será vinculado ao empréstimo.</w:t>
             </w:r>
           </w:p>
         </w:tc>
@@ -23013,7 +23031,25 @@
                 <w:szCs w:val="22"/>
                 <w:rtl w:val="0"/>
               </w:rPr>
-              <w:t xml:space="preserve">Campo de busca que permite ao operador procurar por um livro existente através de seu Título, Autor ou ISBN. Após a busca, o sistema exibe o ISBN do livro e garante que há ao menos um exemplar disponível para empréstimo (Quantidade Total &gt; Quantidade Emprestada). Este ISBN será vinculado ao empréstimo. </w:t>
+              <w:t xml:space="preserve">Campo fechado com as opções provenientes do ‘[</w:t>
+            </w:r>
+            <w:r>
+              <w:rPr>
+                <w:rFonts w:ascii="Arial" w:cs="Arial" w:eastAsia="Arial" w:hAnsi="Arial"/>
+                <w:sz w:val="22"/>
+                <w:szCs w:val="22"/>
+                <w:rtl w:val="0"/>
+              </w:rPr>
+              <w:t xml:space="preserve">RFS13</w:t>
+            </w:r>
+            <w:r>
+              <w:rPr>
+                <w:rFonts w:ascii="Arial" w:cs="Arial" w:eastAsia="Arial" w:hAnsi="Arial"/>
+                <w:sz w:val="22"/>
+                <w:szCs w:val="22"/>
+                <w:rtl w:val="0"/>
+              </w:rPr>
+              <w:t xml:space="preserve">] Inserir Livro’ para inserir o livro que será emprestado. O sistema exibe o Título e ISBN do livro e garante que há ao menos um exemplar disponível para empréstimo (Quantidade Total &gt; Quantidade Emprestada). O ISBN será vinculado ao empréstimo.</w:t>
             </w:r>
           </w:p>
         </w:tc>
@@ -23050,7 +23086,7 @@
                 <w:szCs w:val="22"/>
                 <w:rtl w:val="0"/>
               </w:rPr>
-              <w:t xml:space="preserve">Data de Empréstimo</w:t>
+              <w:t xml:space="preserve">* Data de Empréstimo</w:t>
             </w:r>
           </w:p>
         </w:tc>
@@ -23080,7 +23116,7 @@
                 <w:szCs w:val="22"/>
                 <w:rtl w:val="0"/>
               </w:rPr>
-              <w:t xml:space="preserve">Campo de data e hora preenchido automaticamente com a data e hora atual no formato DD/MM/AAAA HH:MM. Este campo não é editável no momento da inserção e nem posteriormente.</w:t>
+              <w:t xml:space="preserve">Campo de data e hora preenchido automaticamente com a data e hora atual no formato ‘DD/MM/AAAA, HH:MM’. Este campo não é editável no momento da inserção e nem posteriormente.</w:t>
             </w:r>
           </w:p>
         </w:tc>
@@ -23214,7 +23250,7 @@
                 <w:szCs w:val="22"/>
                 <w:rtl w:val="0"/>
               </w:rPr>
-              <w:t xml:space="preserve">Escolha fechada de uma lista pré-definida: [“Ativo”, “Devolvido”, “Atrasado”, “Perdido”]. O valor default na inserção é "Ativo". O sistema pode alterar automaticamente para "Atrasado" se a Data de Devolução Prevista for ultrapassada e o livro não tiver sido devolvido.</w:t>
+              <w:t xml:space="preserve">Escolha fechada de uma lista pré-definida: [“Ativo”, “Devolvido”, “Atrasado”, “Perdido”]. O valor default na inserção é "Ativo". O sistema altera automaticamente para "Atrasado" se a Data de Devolução Prevista for ultrapassada e o livro não tiver sido devolvido.</w:t>
             </w:r>
           </w:p>
         </w:tc>
@@ -23315,25 +23351,7 @@
           <w:szCs w:val="22"/>
           <w:rtl w:val="0"/>
         </w:rPr>
-        <w:t xml:space="preserve">Durante o preenchimento do campo Identificador do Aluno, o sistema deve verificar se o Status do aluno é </w:t>
-      </w:r>
-      <w:r>
-        <w:rPr>
-          <w:rFonts w:ascii="Arial" w:cs="Arial" w:eastAsia="Arial" w:hAnsi="Arial"/>
-          <w:sz w:val="22"/>
-          <w:szCs w:val="22"/>
-          <w:rtl w:val="0"/>
-        </w:rPr>
-        <w:t xml:space="preserve">diferente de</w:t>
-      </w:r>
-      <w:r>
-        <w:rPr>
-          <w:rFonts w:ascii="Arial" w:cs="Arial" w:eastAsia="Arial" w:hAnsi="Arial"/>
-          <w:sz w:val="22"/>
-          <w:szCs w:val="22"/>
-          <w:rtl w:val="0"/>
-        </w:rPr>
-        <w:t xml:space="preserve"> “Suspenso”.</w:t>
+        <w:t xml:space="preserve">Durante o preenchimento do campo Identificador do Aluno, o sistema deve verificar se o Status do aluno é igual a “Ativo”.</w:t>
       </w:r>
     </w:p>
     <w:p>
@@ -23893,7 +23911,7 @@
                 <w:szCs w:val="22"/>
                 <w:rtl w:val="0"/>
               </w:rPr>
-              <w:t xml:space="preserve">Aluno(Nome/Nº de Matrícula)</w:t>
+              <w:t xml:space="preserve">Aluno (Nome/Nº de Matrícula)</w:t>
             </w:r>
           </w:p>
         </w:tc>
@@ -24607,12 +24625,12 @@
                 <wp:inline distB="0" distT="0" distL="0" distR="0">
                   <wp:extent cx="172085" cy="210820"/>
                   <wp:effectExtent b="0" l="0" r="0" t="0"/>
-                  <wp:docPr id="11" name="image1.png"/>
+                  <wp:docPr id="11" name="image3.png"/>
                   <a:graphic>
                     <a:graphicData uri="http://schemas.openxmlformats.org/drawingml/2006/picture">
                       <pic:pic>
                         <pic:nvPicPr>
-                          <pic:cNvPr id="0" name="image1.png"/>
+                          <pic:cNvPr id="0" name="image3.png"/>
                           <pic:cNvPicPr preferRelativeResize="0"/>
                         </pic:nvPicPr>
                         <pic:blipFill>
@@ -24672,12 +24690,12 @@
                 <wp:inline distB="0" distT="0" distL="0" distR="0">
                   <wp:extent cx="188595" cy="221615"/>
                   <wp:effectExtent b="0" l="0" r="0" t="0"/>
-                  <wp:docPr id="8" name="image2.png"/>
+                  <wp:docPr id="8" name="image6.png"/>
                   <a:graphic>
                     <a:graphicData uri="http://schemas.openxmlformats.org/drawingml/2006/picture">
                       <pic:pic>
                         <pic:nvPicPr>
-                          <pic:cNvPr id="0" name="image2.png"/>
+                          <pic:cNvPr id="0" name="image6.png"/>
                           <pic:cNvPicPr preferRelativeResize="0"/>
                         </pic:nvPicPr>
                         <pic:blipFill>
@@ -24862,12 +24880,12 @@
                 <wp:inline distB="0" distT="0" distL="0" distR="0">
                   <wp:extent cx="172085" cy="210820"/>
                   <wp:effectExtent b="0" l="0" r="0" t="0"/>
-                  <wp:docPr id="25" name="image1.png"/>
+                  <wp:docPr id="25" name="image3.png"/>
                   <a:graphic>
                     <a:graphicData uri="http://schemas.openxmlformats.org/drawingml/2006/picture">
                       <pic:pic>
                         <pic:nvPicPr>
-                          <pic:cNvPr id="0" name="image1.png"/>
+                          <pic:cNvPr id="0" name="image3.png"/>
                           <pic:cNvPicPr preferRelativeResize="0"/>
                         </pic:nvPicPr>
                         <pic:blipFill>
@@ -24927,12 +24945,12 @@
                 <wp:inline distB="0" distT="0" distL="0" distR="0">
                   <wp:extent cx="188595" cy="221615"/>
                   <wp:effectExtent b="0" l="0" r="0" t="0"/>
-                  <wp:docPr id="33" name="image2.png"/>
+                  <wp:docPr id="33" name="image6.png"/>
                   <a:graphic>
                     <a:graphicData uri="http://schemas.openxmlformats.org/drawingml/2006/picture">
                       <pic:pic>
                         <pic:nvPicPr>
-                          <pic:cNvPr id="0" name="image2.png"/>
+                          <pic:cNvPr id="0" name="image6.png"/>
                           <pic:cNvPicPr preferRelativeResize="0"/>
                         </pic:nvPicPr>
                         <pic:blipFill>
@@ -25263,7 +25281,7 @@
           <w:szCs w:val="22"/>
           <w:rtl w:val="0"/>
         </w:rPr>
-        <w:t xml:space="preserve">O sistema irá alterar automaticamente o campo Status para “Atrasado” quando o campo Data de Devolução Prevista for igual ou ultrapassar a data atual.</w:t>
+        <w:t xml:space="preserve">O sistema irá alterar automaticamente o campo Status para “Atrasado” quando o campo Data de Devolução Prevista ultrapassar a data atual.</w:t>
       </w:r>
     </w:p>
     <w:p>
@@ -26200,7 +26218,25 @@
                 <w:szCs w:val="22"/>
                 <w:rtl w:val="0"/>
               </w:rPr>
-              <w:t xml:space="preserve">Campo de busca que permite ao operador procurar por um aluno existente através de seu nome ou Nº de Matrícula. Após a busca, o sistema exibe o ID interno do aluno. Este ID será vinculado à reserva. O aluno deve ter o status "Ativo".</w:t>
+              <w:t xml:space="preserve">Campo fechado com as opções provenientes do ‘[</w:t>
+            </w:r>
+            <w:r>
+              <w:rPr>
+                <w:rFonts w:ascii="Arial" w:cs="Arial" w:eastAsia="Arial" w:hAnsi="Arial"/>
+                <w:sz w:val="22"/>
+                <w:szCs w:val="22"/>
+                <w:rtl w:val="0"/>
+              </w:rPr>
+              <w:t xml:space="preserve">RFS01</w:t>
+            </w:r>
+            <w:r>
+              <w:rPr>
+                <w:rFonts w:ascii="Arial" w:cs="Arial" w:eastAsia="Arial" w:hAnsi="Arial"/>
+                <w:sz w:val="22"/>
+                <w:szCs w:val="22"/>
+                <w:rtl w:val="0"/>
+              </w:rPr>
+              <w:t xml:space="preserve">] Inserir Aluno’ para inserir o aluno responsável pela reserva. O sistema exibe o Nome e N° de Matrícula do aluno e garante que deve ter o status "Ativo".</w:t>
             </w:r>
           </w:p>
         </w:tc>
@@ -26284,7 +26320,25 @@
                 <w:szCs w:val="22"/>
                 <w:rtl w:val="0"/>
               </w:rPr>
-              <w:t xml:space="preserve">Campo de busca que permite ao operador procurar por um livro existente através de seu Título, Autor ou ISBN. Após a busca, o sistema exibe o ISBN do livro e garante que há ao menos um exemplar disponível para reserva (Quantidade Total &gt; Quantidade Reservada). Este ISBN será vinculado à reserva. </w:t>
+              <w:t xml:space="preserve">Campo fechado com as opções provenientes do ‘[</w:t>
+            </w:r>
+            <w:r>
+              <w:rPr>
+                <w:rFonts w:ascii="Arial" w:cs="Arial" w:eastAsia="Arial" w:hAnsi="Arial"/>
+                <w:sz w:val="22"/>
+                <w:szCs w:val="22"/>
+                <w:rtl w:val="0"/>
+              </w:rPr>
+              <w:t xml:space="preserve">RFS13</w:t>
+            </w:r>
+            <w:r>
+              <w:rPr>
+                <w:rFonts w:ascii="Arial" w:cs="Arial" w:eastAsia="Arial" w:hAnsi="Arial"/>
+                <w:sz w:val="22"/>
+                <w:szCs w:val="22"/>
+                <w:rtl w:val="0"/>
+              </w:rPr>
+              <w:t xml:space="preserve">] Inserir Livro’ para inserir o livro que será reservado. O sistema exibe o Título e ISBN do livro e garante que há ao menos um exemplar disponível para reserva (Quantidade Total &gt; Quantidade Reservada). Este ISBN será vinculado à reserva. </w:t>
             </w:r>
           </w:p>
         </w:tc>
@@ -26330,7 +26384,7 @@
                 <w:szCs w:val="22"/>
                 <w:rtl w:val="0"/>
               </w:rPr>
-              <w:t xml:space="preserve">Data de Reserva</w:t>
+              <w:t xml:space="preserve">* Data da Reserva</w:t>
             </w:r>
           </w:p>
         </w:tc>
@@ -26368,7 +26422,7 @@
                 <w:szCs w:val="22"/>
                 <w:rtl w:val="0"/>
               </w:rPr>
-              <w:t xml:space="preserve">Campo de data e hora preenchido automaticamente com a data e hora atual no formato DD/MM/AAAA HH:MM. Este campo não é editável no momento da inserção e nem posteriormente.</w:t>
+              <w:t xml:space="preserve">Campo de data e hora preenchido automaticamente com a data e hora atual no formato ‘DD/MM/AAAA, HH:MM’. Este campo não é editável no momento da inserção e nem posteriormente.</w:t>
             </w:r>
           </w:p>
         </w:tc>
@@ -26414,7 +26468,7 @@
                 <w:szCs w:val="22"/>
                 <w:rtl w:val="0"/>
               </w:rPr>
-              <w:t xml:space="preserve">Data de Expiração</w:t>
+              <w:t xml:space="preserve">* Data de Expiração</w:t>
             </w:r>
           </w:p>
         </w:tc>
@@ -26554,7 +26608,7 @@
                 <w:szCs w:val="22"/>
                 <w:rtl w:val="0"/>
               </w:rPr>
-              <w:t xml:space="preserve">Escolha fechada de uma lista pré-definida: [“Ativa”, “Cancelada”, “Expirada”, “Concluída”]. O valor default na inserção é "Ativa". O sistema pode alterar automaticamente para "Expirada" se a Data de Expiração for ultrapassada e o livro não tiver sido reservado.</w:t>
+              <w:t xml:space="preserve">Escolha fechada de uma lista pré-definida: [“Ativa”, “Cancelada”, “Expirada”, “Concluída”]. O valor default na inserção é "Ativa". O sistema altera automaticamente para "Expirada" se a Data de Expiração for ultrapassada e o livro não tiver sido reservado.</w:t>
             </w:r>
           </w:p>
         </w:tc>
@@ -27749,12 +27803,12 @@
                 <wp:inline distB="0" distT="0" distL="0" distR="0">
                   <wp:extent cx="171450" cy="209550"/>
                   <wp:effectExtent b="0" l="0" r="0" t="0"/>
-                  <wp:docPr id="16" name="image3.png"/>
+                  <wp:docPr id="16" name="image2.png"/>
                   <a:graphic>
                     <a:graphicData uri="http://schemas.openxmlformats.org/drawingml/2006/picture">
                       <pic:pic>
                         <pic:nvPicPr>
-                          <pic:cNvPr id="0" name="image3.png"/>
+                          <pic:cNvPr id="0" name="image2.png"/>
                           <pic:cNvPicPr preferRelativeResize="0"/>
                         </pic:nvPicPr>
                         <pic:blipFill>
@@ -27807,12 +27861,12 @@
                 <wp:inline distB="0" distT="0" distL="0" distR="0">
                   <wp:extent cx="190500" cy="219075"/>
                   <wp:effectExtent b="0" l="0" r="0" t="0"/>
-                  <wp:docPr id="27" name="image6.png"/>
+                  <wp:docPr id="27" name="image5.png"/>
                   <a:graphic>
                     <a:graphicData uri="http://schemas.openxmlformats.org/drawingml/2006/picture">
                       <pic:pic>
                         <pic:nvPicPr>
-                          <pic:cNvPr id="0" name="image6.png"/>
+                          <pic:cNvPr id="0" name="image5.png"/>
                           <pic:cNvPicPr preferRelativeResize="0"/>
                         </pic:nvPicPr>
                         <pic:blipFill>
@@ -27962,12 +28016,12 @@
                 <wp:inline distB="0" distT="0" distL="0" distR="0">
                   <wp:extent cx="171450" cy="209550"/>
                   <wp:effectExtent b="0" l="0" r="0" t="0"/>
-                  <wp:docPr id="28" name="image3.png"/>
+                  <wp:docPr id="28" name="image2.png"/>
                   <a:graphic>
                     <a:graphicData uri="http://schemas.openxmlformats.org/drawingml/2006/picture">
                       <pic:pic>
                         <pic:nvPicPr>
-                          <pic:cNvPr id="0" name="image3.png"/>
+                          <pic:cNvPr id="0" name="image2.png"/>
                           <pic:cNvPicPr preferRelativeResize="0"/>
                         </pic:nvPicPr>
                         <pic:blipFill>
@@ -28020,12 +28074,12 @@
                 <wp:inline distB="0" distT="0" distL="0" distR="0">
                   <wp:extent cx="190500" cy="219075"/>
                   <wp:effectExtent b="0" l="0" r="0" t="0"/>
-                  <wp:docPr id="34" name="image6.png"/>
+                  <wp:docPr id="34" name="image5.png"/>
                   <a:graphic>
                     <a:graphicData uri="http://schemas.openxmlformats.org/drawingml/2006/picture">
                       <pic:pic>
                         <pic:nvPicPr>
-                          <pic:cNvPr id="0" name="image6.png"/>
+                          <pic:cNvPr id="0" name="image5.png"/>
                           <pic:cNvPicPr preferRelativeResize="0"/>
                         </pic:nvPicPr>
                         <pic:blipFill>
@@ -28169,12 +28223,12 @@
                 <wp:inline distB="0" distT="0" distL="0" distR="0">
                   <wp:extent cx="171450" cy="209550"/>
                   <wp:effectExtent b="0" l="0" r="0" t="0"/>
-                  <wp:docPr id="24" name="image3.png"/>
+                  <wp:docPr id="24" name="image2.png"/>
                   <a:graphic>
                     <a:graphicData uri="http://schemas.openxmlformats.org/drawingml/2006/picture">
                       <pic:pic>
                         <pic:nvPicPr>
-                          <pic:cNvPr id="0" name="image3.png"/>
+                          <pic:cNvPr id="0" name="image2.png"/>
                           <pic:cNvPicPr preferRelativeResize="0"/>
                         </pic:nvPicPr>
                         <pic:blipFill>
@@ -28227,12 +28281,12 @@
                 <wp:inline distB="0" distT="0" distL="0" distR="0">
                   <wp:extent cx="190500" cy="219075"/>
                   <wp:effectExtent b="0" l="0" r="0" t="0"/>
-                  <wp:docPr id="32" name="image6.png"/>
+                  <wp:docPr id="32" name="image5.png"/>
                   <a:graphic>
                     <a:graphicData uri="http://schemas.openxmlformats.org/drawingml/2006/picture">
                       <pic:pic>
                         <pic:nvPicPr>
-                          <pic:cNvPr id="0" name="image6.png"/>
+                          <pic:cNvPr id="0" name="image5.png"/>
                           <pic:cNvPicPr preferRelativeResize="0"/>
                         </pic:nvPicPr>
                         <pic:blipFill>
@@ -29392,7 +29446,7 @@
                 <w:szCs w:val="22"/>
                 <w:rtl w:val="0"/>
               </w:rPr>
-              <w:t xml:space="preserve">Data inicial</w:t>
+              <w:t xml:space="preserve">* Data inicial</w:t>
             </w:r>
           </w:p>
         </w:tc>
@@ -29465,7 +29519,7 @@
                 <w:szCs w:val="22"/>
                 <w:rtl w:val="0"/>
               </w:rPr>
-              <w:t xml:space="preserve">Data final</w:t>
+              <w:t xml:space="preserve">* Data final</w:t>
             </w:r>
           </w:p>
         </w:tc>
@@ -29538,7 +29592,7 @@
                 <w:szCs w:val="22"/>
                 <w:rtl w:val="0"/>
               </w:rPr>
-              <w:t xml:space="preserve">Gênero </w:t>
+              <w:t xml:space="preserve">Gênero(s)</w:t>
             </w:r>
           </w:p>
         </w:tc>
@@ -29847,7 +29901,7 @@
           <w:szCs w:val="22"/>
           <w:rtl w:val="0"/>
         </w:rPr>
-        <w:t xml:space="preserve"> e exibidas de duas formas diferentes, sendo um gráfico pizza e um gráfico de barras com o total de livros emprestados e seus respectivos gêneros. O bibliotecário poderá emitir os dois relatórios, conforme ilustra a figura 1 e figura 2.</w:t>
+        <w:t xml:space="preserve"> e exibidas de duas formas diferentes, sendo um gráfico pizza e um gráfico de barras com o total de livros emprestados e seus respectivos gêneros. O sistema irá emitir os dois gráficos, conforme ilustra a figura 1 e figura 2.</w:t>
       </w:r>
     </w:p>
     <w:p>
@@ -29872,73 +29926,61 @@
         <w:jc w:val="center"/>
         <w:rPr>
           <w:rFonts w:ascii="Arial" w:cs="Arial" w:eastAsia="Arial" w:hAnsi="Arial"/>
+          <w:sz w:val="22"/>
+          <w:szCs w:val="22"/>
+        </w:rPr>
+      </w:pPr>
+      <w:r>
+        <w:rPr>
+          <w:rFonts w:ascii="Arial" w:cs="Arial" w:eastAsia="Arial" w:hAnsi="Arial"/>
           <w:b w:val="1"/>
           <w:bCs w:val="1"/>
           <w:sz w:val="22"/>
           <w:szCs w:val="22"/>
-        </w:rPr>
-      </w:pPr>
-      <w:r>
+          <w:rtl w:val="0"/>
+        </w:rPr>
+        <w:t xml:space="preserve">Figura 1 - Gráfico de Gêneros Mais Emprestados (Percentual)</w:t>
+      </w:r>
+      <w:r>
+        <w:rPr>
+          <w:rtl w:val="0"/>
+        </w:rPr>
+      </w:r>
+    </w:p>
+    <w:p>
+      <w:pPr>
+        <w:spacing w:after="240" w:before="240" w:line="259" w:lineRule="auto"/>
+        <w:jc w:val="center"/>
         <w:rPr>
           <w:rFonts w:ascii="Arial" w:cs="Arial" w:eastAsia="Arial" w:hAnsi="Arial"/>
           <w:b w:val="1"/>
           <w:bCs w:val="1"/>
           <w:sz w:val="22"/>
           <w:szCs w:val="22"/>
-          <w:rtl w:val="0"/>
-        </w:rPr>
-        <w:t xml:space="preserve">Figura 1 - Gráfico de Gêneros Mais Emprestados (Percentual)</w:t>
-      </w:r>
-    </w:p>
-    <w:p>
-      <w:pPr>
-        <w:spacing w:after="0" w:before="0" w:line="276" w:lineRule="auto"/>
-        <w:jc w:val="center"/>
-        <w:rPr>
-          <w:rFonts w:ascii="Arial" w:cs="Arial" w:eastAsia="Arial" w:hAnsi="Arial"/>
-          <w:sz w:val="22"/>
-          <w:szCs w:val="22"/>
-        </w:rPr>
-      </w:pPr>
-      <w:r>
-        <w:rPr>
-          <w:rtl w:val="0"/>
-        </w:rPr>
-      </w:r>
-    </w:p>
-    <w:p>
-      <w:pPr>
-        <w:spacing w:after="240" w:before="240" w:line="259" w:lineRule="auto"/>
-        <w:jc w:val="center"/>
+        </w:rPr>
+      </w:pPr>
+      <w:r>
         <w:rPr>
           <w:b w:val="1"/>
           <w:bCs w:val="1"/>
           <w:sz w:val="22"/>
           <w:szCs w:val="22"/>
         </w:rPr>
-      </w:pPr>
-      <w:r>
-        <w:rPr>
-          <w:b w:val="1"/>
-          <w:bCs w:val="1"/>
-          <w:sz w:val="22"/>
-          <w:szCs w:val="22"/>
-        </w:rPr>
         <w:drawing>
           <wp:inline distB="114300" distT="114300" distL="114300" distR="114300">
-            <wp:extent cx="2936747" cy="2565434"/>
+            <wp:extent cx="4208625" cy="3041198"/>
             <wp:effectExtent b="0" l="0" r="0" t="0"/>
-            <wp:docPr id="14" name="image5.png"/>
+            <wp:docPr id="14" name="image4.png"/>
             <a:graphic>
               <a:graphicData uri="http://schemas.openxmlformats.org/drawingml/2006/picture">
                 <pic:pic>
                   <pic:nvPicPr>
-                    <pic:cNvPr id="0" name="image5.png"/>
+                    <pic:cNvPr id="0" name="image4.png"/>
                     <pic:cNvPicPr preferRelativeResize="0"/>
                   </pic:nvPicPr>
                   <pic:blipFill>
                     <a:blip r:embed="rId10"/>
-                    <a:srcRect b="0" l="0" r="0" t="0"/>
+                    <a:srcRect b="0" l="0" r="0" t="13010"/>
                     <a:stretch>
                       <a:fillRect/>
                     </a:stretch>
@@ -29946,7 +29988,7 @@
                   <pic:spPr>
                     <a:xfrm>
                       <a:off x="0" y="0"/>
-                      <a:ext cx="2936747" cy="2565434"/>
+                      <a:ext cx="4208625" cy="3041198"/>
                     </a:xfrm>
                     <a:prstGeom prst="rect"/>
                     <a:ln/>
@@ -29989,10 +30031,9 @@
     </w:p>
     <w:p>
       <w:pPr>
-        <w:spacing w:after="0" w:before="0" w:lineRule="auto"/>
+        <w:spacing w:after="240" w:before="240" w:line="259" w:lineRule="auto"/>
         <w:jc w:val="center"/>
         <w:rPr>
-          <w:rFonts w:ascii="Arial" w:cs="Arial" w:eastAsia="Arial" w:hAnsi="Arial"/>
           <w:b w:val="1"/>
           <w:bCs w:val="1"/>
           <w:sz w:val="22"/>
@@ -30001,43 +30042,26 @@
       </w:pPr>
       <w:r>
         <w:rPr>
-          <w:rtl w:val="0"/>
-        </w:rPr>
-      </w:r>
-    </w:p>
-    <w:p>
-      <w:pPr>
-        <w:spacing w:after="240" w:before="240" w:line="259" w:lineRule="auto"/>
-        <w:jc w:val="center"/>
-        <w:rPr>
           <w:b w:val="1"/>
           <w:bCs w:val="1"/>
           <w:sz w:val="22"/>
           <w:szCs w:val="22"/>
         </w:rPr>
-      </w:pPr>
-      <w:r>
-        <w:rPr>
-          <w:b w:val="1"/>
-          <w:bCs w:val="1"/>
-          <w:sz w:val="22"/>
-          <w:szCs w:val="22"/>
-        </w:rPr>
         <w:drawing>
           <wp:inline distB="114300" distT="114300" distL="114300" distR="114300">
-            <wp:extent cx="2325525" cy="2668331"/>
+            <wp:extent cx="2849844" cy="2404556"/>
             <wp:effectExtent b="0" l="0" r="0" t="0"/>
-            <wp:docPr id="12" name="image4.png"/>
+            <wp:docPr id="12" name="image1.png"/>
             <a:graphic>
               <a:graphicData uri="http://schemas.openxmlformats.org/drawingml/2006/picture">
                 <pic:pic>
                   <pic:nvPicPr>
-                    <pic:cNvPr id="0" name="image4.png"/>
+                    <pic:cNvPr id="0" name="image1.png"/>
                     <pic:cNvPicPr preferRelativeResize="0"/>
                   </pic:nvPicPr>
                   <pic:blipFill>
                     <a:blip r:embed="rId11"/>
-                    <a:srcRect b="0" l="0" r="0" t="0"/>
+                    <a:srcRect b="0" l="0" r="0" t="26457"/>
                     <a:stretch>
                       <a:fillRect/>
                     </a:stretch>
@@ -30045,7 +30069,7 @@
                   <pic:spPr>
                     <a:xfrm>
                       <a:off x="0" y="0"/>
-                      <a:ext cx="2325525" cy="2668331"/>
+                      <a:ext cx="2849844" cy="2404556"/>
                     </a:xfrm>
                     <a:prstGeom prst="rect"/>
                     <a:ln/>
@@ -30382,9 +30406,7 @@
           <w:szCs w:val="22"/>
           <w:rtl w:val="0"/>
         </w:rPr>
-        <w:t xml:space="preserve">                                                       </w:t>
-        <w:tab/>
-        <w:t xml:space="preserve">&lt;&lt; TOTAL Alugados N&gt;&gt;</w:t>
+        <w:t xml:space="preserve">                                                 &lt;&lt; TOTAL Emprestados N&gt;&gt;</w:t>
       </w:r>
     </w:p>
     <w:p>
@@ -30782,7 +30804,7 @@
                 <w:szCs w:val="22"/>
                 <w:rtl w:val="0"/>
               </w:rPr>
-              <w:t xml:space="preserve">Data inicial</w:t>
+              <w:t xml:space="preserve">* Data inicial</w:t>
             </w:r>
           </w:p>
         </w:tc>
@@ -30855,7 +30877,7 @@
                 <w:szCs w:val="22"/>
                 <w:rtl w:val="0"/>
               </w:rPr>
-              <w:t xml:space="preserve">Data final</w:t>
+              <w:t xml:space="preserve">* Data final</w:t>
             </w:r>
           </w:p>
         </w:tc>
@@ -30961,7 +30983,7 @@
                 <w:szCs w:val="22"/>
                 <w:rtl w:val="0"/>
               </w:rPr>
-              <w:t xml:space="preserve">Campo de escolha fechada com as seguintes opções:</w:t>
+              <w:t xml:space="preserve">Campo de escolha fechada e múltipla com as seguintes opções:</w:t>
             </w:r>
           </w:p>
           <w:p>
@@ -31194,7 +31216,7 @@
           <w:szCs w:val="22"/>
           <w:rtl w:val="0"/>
         </w:rPr>
-        <w:t xml:space="preserve"> e exibidas em um gráfico de barras com o total de livros emprestados e as respectivas faixas etárias. O bibliotecário poderá emitir os dois relatórios, conforme ilustra a figura 3.</w:t>
+        <w:t xml:space="preserve"> e exibidas em um gráfico de barras com o total de livros emprestados e as respectivas faixas etárias. O sistema irá emitir o gráfico conforme ilustra a figura 3.</w:t>
       </w:r>
     </w:p>
     <w:p>
@@ -31239,54 +31261,36 @@
     </w:p>
     <w:p>
       <w:pPr>
-        <w:spacing w:after="0" w:before="0" w:lineRule="auto"/>
+        <w:spacing w:after="240" w:before="240" w:line="259" w:lineRule="auto"/>
         <w:jc w:val="center"/>
         <w:rPr>
           <w:rFonts w:ascii="Arial" w:cs="Arial" w:eastAsia="Arial" w:hAnsi="Arial"/>
+          <w:sz w:val="22"/>
+          <w:szCs w:val="22"/>
+        </w:rPr>
+      </w:pPr>
+      <w:r>
+        <w:rPr>
           <w:b w:val="1"/>
           <w:bCs w:val="1"/>
           <w:sz w:val="22"/>
           <w:szCs w:val="22"/>
         </w:rPr>
-      </w:pPr>
-      <w:r>
-        <w:rPr>
-          <w:rtl w:val="0"/>
-        </w:rPr>
-      </w:r>
-    </w:p>
-    <w:p>
-      <w:pPr>
-        <w:spacing w:after="240" w:before="240" w:line="259" w:lineRule="auto"/>
-        <w:jc w:val="center"/>
-        <w:rPr>
-          <w:rFonts w:ascii="Arial" w:cs="Arial" w:eastAsia="Arial" w:hAnsi="Arial"/>
-          <w:sz w:val="22"/>
-          <w:szCs w:val="22"/>
-        </w:rPr>
-      </w:pPr>
-      <w:r>
-        <w:rPr>
-          <w:b w:val="1"/>
-          <w:bCs w:val="1"/>
-          <w:sz w:val="22"/>
-          <w:szCs w:val="22"/>
-        </w:rPr>
         <w:drawing>
           <wp:inline distB="114300" distT="114300" distL="114300" distR="114300">
-            <wp:extent cx="1904964" cy="2546147"/>
+            <wp:extent cx="2120986" cy="1955588"/>
             <wp:effectExtent b="0" l="0" r="0" t="0"/>
-            <wp:docPr id="31" name="image10.png"/>
+            <wp:docPr id="31" name="image7.png"/>
             <a:graphic>
               <a:graphicData uri="http://schemas.openxmlformats.org/drawingml/2006/picture">
                 <pic:pic>
                   <pic:nvPicPr>
-                    <pic:cNvPr id="0" name="image10.png"/>
+                    <pic:cNvPr id="0" name="image7.png"/>
                     <pic:cNvPicPr preferRelativeResize="0"/>
                   </pic:nvPicPr>
                   <pic:blipFill>
                     <a:blip r:embed="rId12"/>
-                    <a:srcRect b="0" l="0" r="0" t="0"/>
+                    <a:srcRect b="0" l="0" r="0" t="30641"/>
                     <a:stretch>
                       <a:fillRect/>
                     </a:stretch>
@@ -31294,7 +31298,7 @@
                   <pic:spPr>
                     <a:xfrm>
                       <a:off x="0" y="0"/>
-                      <a:ext cx="1904964" cy="2546147"/>
+                      <a:ext cx="2120986" cy="1955588"/>
                     </a:xfrm>
                     <a:prstGeom prst="rect"/>
                     <a:ln/>
@@ -34183,12 +34187,12 @@
                 <wp:extent cx="2629535" cy="12700"/>
                 <wp:effectExtent b="0" l="0" r="0" t="0"/>
                 <wp:wrapNone/>
-                <wp:docPr id="1" name="image7.png"/>
+                <wp:docPr id="1" name="image9.png"/>
                 <a:graphic>
                   <a:graphicData uri="http://schemas.openxmlformats.org/drawingml/2006/picture">
                     <pic:pic>
                       <pic:nvPicPr>
-                        <pic:cNvPr id="0" name="image7.png"/>
+                        <pic:cNvPr id="0" name="image9.png"/>
                         <pic:cNvPicPr preferRelativeResize="0"/>
                       </pic:nvPicPr>
                       <pic:blipFill>
@@ -34589,12 +34593,12 @@
                 <wp:extent cx="2629535" cy="12700"/>
                 <wp:effectExtent b="0" l="0" r="0" t="0"/>
                 <wp:wrapNone/>
-                <wp:docPr id="2" name="image8.png"/>
+                <wp:docPr id="2" name="image10.png"/>
                 <a:graphic>
                   <a:graphicData uri="http://schemas.openxmlformats.org/drawingml/2006/picture">
                     <pic:pic>
                       <pic:nvPicPr>
-                        <pic:cNvPr id="0" name="image8.png"/>
+                        <pic:cNvPr id="0" name="image10.png"/>
                         <pic:cNvPicPr preferRelativeResize="0"/>
                       </pic:nvPicPr>
                       <pic:blipFill>
@@ -35301,12 +35305,12 @@
               <wp:inline distB="0" distT="0" distL="0" distR="0">
                 <wp:extent cx="1956435" cy="596900"/>
                 <wp:effectExtent b="0" l="0" r="0" t="0"/>
-                <wp:docPr id="42" name="image11.jpg"/>
+                <wp:docPr id="42" name="image8.jpg"/>
                 <a:graphic>
                   <a:graphicData uri="http://schemas.openxmlformats.org/drawingml/2006/picture">
                     <pic:pic>
                       <pic:nvPicPr>
-                        <pic:cNvPr id="0" name="image11.jpg"/>
+                        <pic:cNvPr id="0" name="image8.jpg"/>
                         <pic:cNvPicPr preferRelativeResize="0"/>
                       </pic:nvPicPr>
                       <pic:blipFill>

</xml_diff>